<commit_message>
Front End - HTML Structure Exercises complete
</commit_message>
<xml_diff>
--- a/Front-End/HTML & CSS - септември 2020/02.HTML Structure/02. HTML-Structure-Exercise.docx
+++ b/Front-End/HTML & CSS - септември 2020/02.HTML Structure/02. HTML-Structure-Exercise.docx
@@ -1,6 +1,6 @@
 
 <file path=word/document.xml><?xml version="1.0" encoding="utf-8"?>
-<w:document xmlns:wpc="http://schemas.microsoft.com/office/word/2010/wordprocessingCanvas" xmlns:cx="http://schemas.microsoft.com/office/drawing/2014/chartex" xmlns:cx1="http://schemas.microsoft.com/office/drawing/2015/9/8/chartex" xmlns:cx2="http://schemas.microsoft.com/office/drawing/2015/10/21/chartex" xmlns:cx3="http://schemas.microsoft.com/office/drawing/2016/5/9/chartex" xmlns:cx4="http://schemas.microsoft.com/office/drawing/2016/5/10/chartex" xmlns:cx5="http://schemas.microsoft.com/office/drawing/2016/5/11/chartex" xmlns:cx6="http://schemas.microsoft.com/office/drawing/2016/5/12/chartex" xmlns:cx7="http://schemas.microsoft.com/office/drawing/2016/5/13/chartex" xmlns:cx8="http://schemas.microsoft.com/office/drawing/2016/5/14/chartex" xmlns:mc="http://schemas.openxmlformats.org/markup-compatibility/2006" xmlns:aink="http://schemas.microsoft.com/office/drawing/2016/ink" xmlns:am3d="http://schemas.microsoft.com/office/drawing/2017/model3d" xmlns:o="urn:schemas-microsoft-com:office:office" xmlns:r="http://schemas.openxmlformats.org/officeDocument/2006/relationships" xmlns:m="http://schemas.openxmlformats.org/officeDocument/2006/math" xmlns:v="urn:schemas-microsoft-com:vml" xmlns:wp14="http://schemas.microsoft.com/office/word/2010/wordprocessingDrawing" xmlns:wp="http://schemas.openxmlformats.org/drawingml/2006/wordprocessingDrawing" xmlns:w10="urn:schemas-microsoft-com:office:word" xmlns:w="http://schemas.openxmlformats.org/wordprocessingml/2006/main" xmlns:w14="http://schemas.microsoft.com/office/word/2010/wordml" xmlns:w15="http://schemas.microsoft.com/office/word/2012/wordml" xmlns:w16cex="http://schemas.microsoft.com/office/word/2018/wordml/cex" xmlns:w16cid="http://schemas.microsoft.com/office/word/2016/wordml/cid" xmlns:w16="http://schemas.microsoft.com/office/word/2018/wordml" xmlns:w16se="http://schemas.microsoft.com/office/word/2015/wordml/symex" xmlns:wpg="http://schemas.microsoft.com/office/word/2010/wordprocessingGroup" xmlns:wpi="http://schemas.microsoft.com/office/word/2010/wordprocessingInk" xmlns:wne="http://schemas.microsoft.com/office/word/2006/wordml" xmlns:wps="http://schemas.microsoft.com/office/word/2010/wordprocessingShape" mc:Ignorable="w14 w15 w16se w16cid w16 w16cex wp14">
+<w:document xmlns:wpc="http://schemas.microsoft.com/office/word/2010/wordprocessingCanvas" xmlns:mc="http://schemas.openxmlformats.org/markup-compatibility/2006" xmlns:o="urn:schemas-microsoft-com:office:office" xmlns:r="http://schemas.openxmlformats.org/officeDocument/2006/relationships" xmlns:m="http://schemas.openxmlformats.org/officeDocument/2006/math" xmlns:v="urn:schemas-microsoft-com:vml" xmlns:wp14="http://schemas.microsoft.com/office/word/2010/wordprocessingDrawing" xmlns:wp="http://schemas.openxmlformats.org/drawingml/2006/wordprocessingDrawing" xmlns:w10="urn:schemas-microsoft-com:office:word" xmlns:w="http://schemas.openxmlformats.org/wordprocessingml/2006/main" xmlns:w14="http://schemas.microsoft.com/office/word/2010/wordml" xmlns:wpg="http://schemas.microsoft.com/office/word/2010/wordprocessingGroup" xmlns:wpi="http://schemas.microsoft.com/office/word/2010/wordprocessingInk" xmlns:wne="http://schemas.microsoft.com/office/word/2006/wordml" xmlns:wps="http://schemas.microsoft.com/office/word/2010/wordprocessingShape" mc:Ignorable="w14 wp14">
   <w:body>
     <w:p>
       <w:pPr>
@@ -31,7 +31,7 @@
       <w:r>
         <w:t xml:space="preserve">Problems for exercises and homework for the </w:t>
       </w:r>
-      <w:hyperlink r:id="rId8" w:history="1">
+      <w:hyperlink r:id="rId9" w:history="1">
         <w:r>
           <w:rPr>
             <w:rStyle w:val="Hyperlink"/>
@@ -42,12 +42,24 @@
       <w:r>
         <w:t xml:space="preserve">. Submit your solutions in the SoftUni Judge system at </w:t>
       </w:r>
-      <w:hyperlink r:id="rId9" w:anchor="!/List/ByCategory/134/HTML-and-CSS-Exercises" w:history="1">
+      <w:hyperlink r:id="rId10" w:anchor="!/List/ByCategory/134/HTML-and-CSS-Exercises" w:history="1">
         <w:r>
           <w:rPr>
             <w:rStyle w:val="Hyperlink"/>
           </w:rPr>
-          <w:t>https://judge.softuni.bg/Contests/#!/List/ByCategory/134/HTML-and-CSS-Exercises</w:t>
+          <w:t>https://</w:t>
+        </w:r>
+        <w:r>
+          <w:rPr>
+            <w:rStyle w:val="Hyperlink"/>
+          </w:rPr>
+          <w:t>j</w:t>
+        </w:r>
+        <w:r>
+          <w:rPr>
+            <w:rStyle w:val="Hyperlink"/>
+          </w:rPr>
+          <w:t>udge.softuni.bg/Contests/#!/List/ByCategory/134/HTML-and-CSS-Exercises</w:t>
         </w:r>
       </w:hyperlink>
       <w:r>
@@ -71,6 +83,7 @@
       <w:r>
         <w:rPr>
           <w:noProof/>
+          <w:lang w:val="bg-BG" w:eastAsia="bg-BG"/>
         </w:rPr>
         <w:drawing>
           <wp:inline distT="0" distB="0" distL="0" distR="0" wp14:anchorId="4905D305" wp14:editId="17BFE749">
@@ -90,7 +103,7 @@
                     </pic:cNvPicPr>
                   </pic:nvPicPr>
                   <pic:blipFill rotWithShape="1">
-                    <a:blip r:embed="rId10">
+                    <a:blip r:embed="rId11">
                       <a:extLst>
                         <a:ext uri="{28A0092B-C50C-407E-A947-70E740481C1C}">
                           <a14:useLocalDpi xmlns:a14="http://schemas.microsoft.com/office/drawing/2010/main" val="0"/>
@@ -510,6 +523,7 @@
       <w:r>
         <w:rPr>
           <w:noProof/>
+          <w:lang w:val="bg-BG" w:eastAsia="bg-BG"/>
         </w:rPr>
         <w:drawing>
           <wp:inline distT="0" distB="0" distL="0" distR="0" wp14:anchorId="38F12BF2" wp14:editId="2DE9C85E">
@@ -529,7 +543,7 @@
                     </pic:cNvPicPr>
                   </pic:nvPicPr>
                   <pic:blipFill rotWithShape="1">
-                    <a:blip r:embed="rId11">
+                    <a:blip r:embed="rId12">
                       <a:extLst>
                         <a:ext uri="{28A0092B-C50C-407E-A947-70E740481C1C}">
                           <a14:useLocalDpi xmlns:a14="http://schemas.microsoft.com/office/drawing/2010/main" val="0"/>
@@ -988,6 +1002,7 @@
       <w:r>
         <w:rPr>
           <w:noProof/>
+          <w:lang w:val="bg-BG" w:eastAsia="bg-BG"/>
         </w:rPr>
         <w:drawing>
           <wp:inline distT="0" distB="0" distL="0" distR="0" wp14:anchorId="56F8C834" wp14:editId="3DD3B4AA">
@@ -1005,7 +1020,7 @@
                     <pic:cNvPicPr/>
                   </pic:nvPicPr>
                   <pic:blipFill>
-                    <a:blip r:embed="rId12"/>
+                    <a:blip r:embed="rId13"/>
                     <a:stretch>
                       <a:fillRect/>
                     </a:stretch>
@@ -1502,6 +1517,7 @@
       <w:r>
         <w:rPr>
           <w:noProof/>
+          <w:lang w:val="bg-BG" w:eastAsia="bg-BG"/>
         </w:rPr>
         <w:lastRenderedPageBreak/>
         <w:drawing>
@@ -1520,7 +1536,7 @@
                     <pic:cNvPicPr/>
                   </pic:nvPicPr>
                   <pic:blipFill>
-                    <a:blip r:embed="rId13"/>
+                    <a:blip r:embed="rId14"/>
                     <a:stretch>
                       <a:fillRect/>
                     </a:stretch>
@@ -1836,6 +1852,7 @@
       <w:r>
         <w:rPr>
           <w:noProof/>
+          <w:lang w:val="bg-BG" w:eastAsia="bg-BG"/>
         </w:rPr>
         <w:drawing>
           <wp:inline distT="0" distB="0" distL="0" distR="0" wp14:anchorId="279410EE" wp14:editId="1CB9D892">
@@ -1855,7 +1872,7 @@
                     </pic:cNvPicPr>
                   </pic:nvPicPr>
                   <pic:blipFill rotWithShape="1">
-                    <a:blip r:embed="rId14" cstate="print">
+                    <a:blip r:embed="rId15" cstate="print">
                       <a:extLst>
                         <a:ext uri="{28A0092B-C50C-407E-A947-70E740481C1C}">
                           <a14:useLocalDpi xmlns:a14="http://schemas.microsoft.com/office/drawing/2010/main" val="0"/>
@@ -2106,6 +2123,7 @@
       <w:r>
         <w:rPr>
           <w:noProof/>
+          <w:lang w:val="bg-BG" w:eastAsia="bg-BG"/>
         </w:rPr>
         <w:lastRenderedPageBreak/>
         <w:drawing>
@@ -2126,7 +2144,7 @@
                     </pic:cNvPicPr>
                   </pic:nvPicPr>
                   <pic:blipFill rotWithShape="1">
-                    <a:blip r:embed="rId15" cstate="print">
+                    <a:blip r:embed="rId16" cstate="print">
                       <a:extLst>
                         <a:ext uri="{28A0092B-C50C-407E-A947-70E740481C1C}">
                           <a14:useLocalDpi xmlns:a14="http://schemas.microsoft.com/office/drawing/2010/main" val="0"/>
@@ -2281,21 +2299,14 @@
       <w:r>
         <w:t xml:space="preserve"> - "</w:t>
       </w:r>
+      <w:proofErr w:type="spellStart"/>
       <w:r>
         <w:rPr>
           <w:b/>
         </w:rPr>
-        <w:t>Customer</w:t>
-      </w:r>
-      <w:r>
-        <w:t xml:space="preserve"> </w:t>
-      </w:r>
-      <w:r>
-        <w:rPr>
-          <w:b/>
-        </w:rPr>
-        <w:t>Details</w:t>
-      </w:r>
+        <w:t>emale</w:t>
+      </w:r>
+      <w:proofErr w:type="spellEnd"/>
       <w:r>
         <w:t>"</w:t>
       </w:r>
@@ -2623,6 +2634,7 @@
       <w:r>
         <w:t xml:space="preserve"> label should have </w:t>
       </w:r>
+      <w:bookmarkStart w:id="1" w:name="_GoBack"/>
       <w:r>
         <w:rPr>
           <w:rStyle w:val="CodeChar"/>
@@ -2630,7 +2642,11 @@
         <w:t>datalist</w:t>
       </w:r>
       <w:r>
-        <w:t xml:space="preserve"> tag and </w:t>
+        <w:t xml:space="preserve"> </w:t>
+      </w:r>
+      <w:bookmarkEnd w:id="1"/>
+      <w:r>
+        <w:t xml:space="preserve">tag and </w:t>
       </w:r>
       <w:r>
         <w:rPr>
@@ -2831,7 +2847,7 @@
       <w:r>
         <w:t xml:space="preserve">Open </w:t>
       </w:r>
-      <w:hyperlink r:id="rId16" w:history="1">
+      <w:hyperlink r:id="rId17" w:history="1">
         <w:r>
           <w:rPr>
             <w:rStyle w:val="Hyperlink"/>
@@ -2854,6 +2870,7 @@
       <w:r>
         <w:rPr>
           <w:noProof/>
+          <w:lang w:val="bg-BG" w:eastAsia="bg-BG"/>
         </w:rPr>
         <w:lastRenderedPageBreak/>
         <w:drawing>
@@ -2874,7 +2891,7 @@
                     </pic:cNvPicPr>
                   </pic:nvPicPr>
                   <pic:blipFill>
-                    <a:blip r:embed="rId17" cstate="print">
+                    <a:blip r:embed="rId18" cstate="print">
                       <a:extLst>
                         <a:ext uri="{28A0092B-C50C-407E-A947-70E740481C1C}">
                           <a14:useLocalDpi xmlns:a14="http://schemas.microsoft.com/office/drawing/2010/main" val="0"/>
@@ -3508,7 +3525,7 @@
       <w:r>
         <w:t xml:space="preserve">Open </w:t>
       </w:r>
-      <w:hyperlink r:id="rId18" w:history="1">
+      <w:hyperlink r:id="rId19" w:history="1">
         <w:r>
           <w:rPr>
             <w:rStyle w:val="Hyperlink"/>
@@ -3529,6 +3546,7 @@
       <w:r>
         <w:rPr>
           <w:noProof/>
+          <w:lang w:val="bg-BG" w:eastAsia="bg-BG"/>
         </w:rPr>
         <w:drawing>
           <wp:inline distT="0" distB="0" distL="0" distR="0" wp14:anchorId="65667F52" wp14:editId="55E3BCD6">
@@ -3548,7 +3566,7 @@
                     </pic:cNvPicPr>
                   </pic:nvPicPr>
                   <pic:blipFill>
-                    <a:blip r:embed="rId19" cstate="print">
+                    <a:blip r:embed="rId20" cstate="print">
                       <a:extLst>
                         <a:ext uri="{28A0092B-C50C-407E-A947-70E740481C1C}">
                           <a14:useLocalDpi xmlns:a14="http://schemas.microsoft.com/office/drawing/2010/main" val="0"/>
@@ -4101,7 +4119,7 @@
       <w:r>
         <w:t xml:space="preserve">Open </w:t>
       </w:r>
-      <w:hyperlink r:id="rId20" w:history="1">
+      <w:hyperlink r:id="rId21" w:history="1">
         <w:r>
           <w:rPr>
             <w:rStyle w:val="Hyperlink"/>
@@ -4117,6 +4135,7 @@
       <w:r>
         <w:rPr>
           <w:noProof/>
+          <w:lang w:val="bg-BG" w:eastAsia="bg-BG"/>
         </w:rPr>
         <w:drawing>
           <wp:inline distT="0" distB="0" distL="0" distR="0" wp14:anchorId="657D8E15" wp14:editId="499EF76B">
@@ -4136,7 +4155,7 @@
                     </pic:cNvPicPr>
                   </pic:nvPicPr>
                   <pic:blipFill>
-                    <a:blip r:embed="rId21" cstate="print">
+                    <a:blip r:embed="rId22" cstate="print">
                       <a:extLst>
                         <a:ext uri="{28A0092B-C50C-407E-A947-70E740481C1C}">
                           <a14:useLocalDpi xmlns:a14="http://schemas.microsoft.com/office/drawing/2010/main" val="0"/>
@@ -4605,7 +4624,7 @@
       <w:r>
         <w:t xml:space="preserve">Open </w:t>
       </w:r>
-      <w:hyperlink r:id="rId22" w:history="1">
+      <w:hyperlink r:id="rId23" w:history="1">
         <w:r>
           <w:rPr>
             <w:rStyle w:val="Hyperlink"/>
@@ -4621,6 +4640,7 @@
       <w:r>
         <w:rPr>
           <w:noProof/>
+          <w:lang w:val="bg-BG" w:eastAsia="bg-BG"/>
         </w:rPr>
         <w:drawing>
           <wp:inline distT="0" distB="0" distL="0" distR="0" wp14:anchorId="58ED1C13" wp14:editId="038B6593">
@@ -4640,7 +4660,7 @@
                     </pic:cNvPicPr>
                   </pic:nvPicPr>
                   <pic:blipFill>
-                    <a:blip r:embed="rId23">
+                    <a:blip r:embed="rId24">
                       <a:extLst>
                         <a:ext uri="{28A0092B-C50C-407E-A947-70E740481C1C}">
                           <a14:useLocalDpi xmlns:a14="http://schemas.microsoft.com/office/drawing/2010/main" val="0"/>
@@ -5129,8 +5149,8 @@
       </w:pPr>
     </w:p>
     <w:sectPr>
-      <w:headerReference w:type="default" r:id="rId24"/>
-      <w:footerReference w:type="default" r:id="rId25"/>
+      <w:headerReference w:type="default" r:id="rId25"/>
+      <w:footerReference w:type="default" r:id="rId26"/>
       <w:pgSz w:w="11909" w:h="16834" w:code="9"/>
       <w:pgMar w:top="567" w:right="737" w:bottom="1077" w:left="737" w:header="567" w:footer="794" w:gutter="0"/>
       <w:cols w:space="720"/>
@@ -5141,7 +5161,7 @@
 </file>
 
 <file path=word/endnotes.xml><?xml version="1.0" encoding="utf-8"?>
-<w:endnotes xmlns:wpc="http://schemas.microsoft.com/office/word/2010/wordprocessingCanvas" xmlns:cx="http://schemas.microsoft.com/office/drawing/2014/chartex" xmlns:cx1="http://schemas.microsoft.com/office/drawing/2015/9/8/chartex" xmlns:cx2="http://schemas.microsoft.com/office/drawing/2015/10/21/chartex" xmlns:cx3="http://schemas.microsoft.com/office/drawing/2016/5/9/chartex" xmlns:cx4="http://schemas.microsoft.com/office/drawing/2016/5/10/chartex" xmlns:cx5="http://schemas.microsoft.com/office/drawing/2016/5/11/chartex" xmlns:cx6="http://schemas.microsoft.com/office/drawing/2016/5/12/chartex" xmlns:cx7="http://schemas.microsoft.com/office/drawing/2016/5/13/chartex" xmlns:cx8="http://schemas.microsoft.com/office/drawing/2016/5/14/chartex" xmlns:mc="http://schemas.openxmlformats.org/markup-compatibility/2006" xmlns:aink="http://schemas.microsoft.com/office/drawing/2016/ink" xmlns:am3d="http://schemas.microsoft.com/office/drawing/2017/model3d" xmlns:o="urn:schemas-microsoft-com:office:office" xmlns:r="http://schemas.openxmlformats.org/officeDocument/2006/relationships" xmlns:m="http://schemas.openxmlformats.org/officeDocument/2006/math" xmlns:v="urn:schemas-microsoft-com:vml" xmlns:wp14="http://schemas.microsoft.com/office/word/2010/wordprocessingDrawing" xmlns:wp="http://schemas.openxmlformats.org/drawingml/2006/wordprocessingDrawing" xmlns:w10="urn:schemas-microsoft-com:office:word" xmlns:w="http://schemas.openxmlformats.org/wordprocessingml/2006/main" xmlns:w14="http://schemas.microsoft.com/office/word/2010/wordml" xmlns:w15="http://schemas.microsoft.com/office/word/2012/wordml" xmlns:w16cex="http://schemas.microsoft.com/office/word/2018/wordml/cex" xmlns:w16cid="http://schemas.microsoft.com/office/word/2016/wordml/cid" xmlns:w16="http://schemas.microsoft.com/office/word/2018/wordml" xmlns:w16se="http://schemas.microsoft.com/office/word/2015/wordml/symex" xmlns:wpg="http://schemas.microsoft.com/office/word/2010/wordprocessingGroup" xmlns:wpi="http://schemas.microsoft.com/office/word/2010/wordprocessingInk" xmlns:wne="http://schemas.microsoft.com/office/word/2006/wordml" xmlns:wps="http://schemas.microsoft.com/office/word/2010/wordprocessingShape" mc:Ignorable="w14 w15 w16se w16cid w16 w16cex wp14">
+<w:endnotes xmlns:wpc="http://schemas.microsoft.com/office/word/2010/wordprocessingCanvas" xmlns:mc="http://schemas.openxmlformats.org/markup-compatibility/2006" xmlns:o="urn:schemas-microsoft-com:office:office" xmlns:r="http://schemas.openxmlformats.org/officeDocument/2006/relationships" xmlns:m="http://schemas.openxmlformats.org/officeDocument/2006/math" xmlns:v="urn:schemas-microsoft-com:vml" xmlns:wp14="http://schemas.microsoft.com/office/word/2010/wordprocessingDrawing" xmlns:wp="http://schemas.openxmlformats.org/drawingml/2006/wordprocessingDrawing" xmlns:w10="urn:schemas-microsoft-com:office:word" xmlns:w="http://schemas.openxmlformats.org/wordprocessingml/2006/main" xmlns:w14="http://schemas.microsoft.com/office/word/2010/wordml" xmlns:wpg="http://schemas.microsoft.com/office/word/2010/wordprocessingGroup" xmlns:wpi="http://schemas.microsoft.com/office/word/2010/wordprocessingInk" xmlns:wne="http://schemas.microsoft.com/office/word/2006/wordml" xmlns:wps="http://schemas.microsoft.com/office/word/2010/wordprocessingShape" mc:Ignorable="w14 wp14">
   <w:endnote w:type="separator" w:id="-1">
     <w:p>
       <w:pPr>
@@ -5166,7 +5186,7 @@
 </file>
 
 <file path=word/footer1.xml><?xml version="1.0" encoding="utf-8"?>
-<w:ftr xmlns:wpc="http://schemas.microsoft.com/office/word/2010/wordprocessingCanvas" xmlns:cx="http://schemas.microsoft.com/office/drawing/2014/chartex" xmlns:cx1="http://schemas.microsoft.com/office/drawing/2015/9/8/chartex" xmlns:cx2="http://schemas.microsoft.com/office/drawing/2015/10/21/chartex" xmlns:cx3="http://schemas.microsoft.com/office/drawing/2016/5/9/chartex" xmlns:cx4="http://schemas.microsoft.com/office/drawing/2016/5/10/chartex" xmlns:cx5="http://schemas.microsoft.com/office/drawing/2016/5/11/chartex" xmlns:cx6="http://schemas.microsoft.com/office/drawing/2016/5/12/chartex" xmlns:cx7="http://schemas.microsoft.com/office/drawing/2016/5/13/chartex" xmlns:cx8="http://schemas.microsoft.com/office/drawing/2016/5/14/chartex" xmlns:mc="http://schemas.openxmlformats.org/markup-compatibility/2006" xmlns:aink="http://schemas.microsoft.com/office/drawing/2016/ink" xmlns:am3d="http://schemas.microsoft.com/office/drawing/2017/model3d" xmlns:o="urn:schemas-microsoft-com:office:office" xmlns:r="http://schemas.openxmlformats.org/officeDocument/2006/relationships" xmlns:m="http://schemas.openxmlformats.org/officeDocument/2006/math" xmlns:v="urn:schemas-microsoft-com:vml" xmlns:wp14="http://schemas.microsoft.com/office/word/2010/wordprocessingDrawing" xmlns:wp="http://schemas.openxmlformats.org/drawingml/2006/wordprocessingDrawing" xmlns:w10="urn:schemas-microsoft-com:office:word" xmlns:w="http://schemas.openxmlformats.org/wordprocessingml/2006/main" xmlns:w14="http://schemas.microsoft.com/office/word/2010/wordml" xmlns:w15="http://schemas.microsoft.com/office/word/2012/wordml" xmlns:w16cex="http://schemas.microsoft.com/office/word/2018/wordml/cex" xmlns:w16cid="http://schemas.microsoft.com/office/word/2016/wordml/cid" xmlns:w16="http://schemas.microsoft.com/office/word/2018/wordml" xmlns:w16se="http://schemas.microsoft.com/office/word/2015/wordml/symex" xmlns:wpg="http://schemas.microsoft.com/office/word/2010/wordprocessingGroup" xmlns:wpi="http://schemas.microsoft.com/office/word/2010/wordprocessingInk" xmlns:wne="http://schemas.microsoft.com/office/word/2006/wordml" xmlns:wps="http://schemas.microsoft.com/office/word/2010/wordprocessingShape" mc:Ignorable="w14 w15 w16se w16cid w16 w16cex wp14">
+<w:ftr xmlns:wpc="http://schemas.microsoft.com/office/word/2010/wordprocessingCanvas" xmlns:mc="http://schemas.openxmlformats.org/markup-compatibility/2006" xmlns:o="urn:schemas-microsoft-com:office:office" xmlns:r="http://schemas.openxmlformats.org/officeDocument/2006/relationships" xmlns:m="http://schemas.openxmlformats.org/officeDocument/2006/math" xmlns:v="urn:schemas-microsoft-com:vml" xmlns:wp14="http://schemas.microsoft.com/office/word/2010/wordprocessingDrawing" xmlns:wp="http://schemas.openxmlformats.org/drawingml/2006/wordprocessingDrawing" xmlns:w10="urn:schemas-microsoft-com:office:word" xmlns:w="http://schemas.openxmlformats.org/wordprocessingml/2006/main" xmlns:w14="http://schemas.microsoft.com/office/word/2010/wordml" xmlns:wpg="http://schemas.microsoft.com/office/word/2010/wordprocessingGroup" xmlns:wpi="http://schemas.microsoft.com/office/word/2010/wordprocessingInk" xmlns:wne="http://schemas.microsoft.com/office/word/2006/wordml" xmlns:wps="http://schemas.microsoft.com/office/word/2010/wordprocessingShape" mc:Ignorable="w14 wp14">
   <w:p>
     <w:pPr>
       <w:pStyle w:val="Footer"/>
@@ -5174,6 +5194,7 @@
     <w:r>
       <w:rPr>
         <w:noProof/>
+        <w:lang w:val="bg-BG" w:eastAsia="bg-BG"/>
       </w:rPr>
       <mc:AlternateContent>
         <mc:Choice Requires="wps">
@@ -5261,7 +5282,7 @@
             </wp:anchor>
           </w:drawing>
         </mc:Choice>
-        <mc:Fallback>
+        <mc:Fallback xmlns:w16se="http://schemas.microsoft.com/office/word/2015/wordml/symex" xmlns:w16="http://schemas.microsoft.com/office/word/2018/wordml" xmlns:w16cid="http://schemas.microsoft.com/office/word/2016/wordml/cid" xmlns:w16cex="http://schemas.microsoft.com/office/word/2018/wordml/cex" xmlns:w15="http://schemas.microsoft.com/office/word/2012/wordml" xmlns:am3d="http://schemas.microsoft.com/office/drawing/2017/model3d" xmlns:aink="http://schemas.microsoft.com/office/drawing/2016/ink" xmlns:cx8="http://schemas.microsoft.com/office/drawing/2016/5/14/chartex" xmlns:cx7="http://schemas.microsoft.com/office/drawing/2016/5/13/chartex" xmlns:cx6="http://schemas.microsoft.com/office/drawing/2016/5/12/chartex" xmlns:cx5="http://schemas.microsoft.com/office/drawing/2016/5/11/chartex" xmlns:cx4="http://schemas.microsoft.com/office/drawing/2016/5/10/chartex" xmlns:cx3="http://schemas.microsoft.com/office/drawing/2016/5/9/chartex" xmlns:cx2="http://schemas.microsoft.com/office/drawing/2015/10/21/chartex" xmlns:cx1="http://schemas.microsoft.com/office/drawing/2015/9/8/chartex" xmlns:cx="http://schemas.microsoft.com/office/drawing/2014/chartex">
           <w:pict>
             <v:shapetype w14:anchorId="41B1E642" id="_x0000_t202" coordsize="21600,21600" o:spt="202" path="m,l,21600r21600,l21600,xe">
               <v:stroke joinstyle="miter"/>
@@ -5296,6 +5317,7 @@
     <w:r>
       <w:rPr>
         <w:noProof/>
+        <w:lang w:val="bg-BG" w:eastAsia="bg-BG"/>
       </w:rPr>
       <mc:AlternateContent>
         <mc:Choice Requires="wps">
@@ -5347,7 +5369,7 @@
                               <w:szCs w:val="17"/>
                             </w:rPr>
                           </w:pPr>
-                          <w:bookmarkStart w:id="1" w:name="_Hlk24191091"/>
+                          <w:bookmarkStart w:id="2" w:name="_Hlk24191091"/>
                           <w:r>
                             <w:rPr>
                               <w:sz w:val="17"/>
@@ -5380,12 +5402,21 @@
                             </w:rPr>
                             <w:t xml:space="preserve">. </w:t>
                           </w:r>
+                          <w:proofErr w:type="gramStart"/>
                           <w:r>
                             <w:rPr>
                               <w:sz w:val="17"/>
                               <w:szCs w:val="17"/>
                             </w:rPr>
-                            <w:t xml:space="preserve">Copyrighted document. Unauthorized </w:t>
+                            <w:t>Copyrighted document.</w:t>
+                          </w:r>
+                          <w:proofErr w:type="gramEnd"/>
+                          <w:r>
+                            <w:rPr>
+                              <w:sz w:val="17"/>
+                              <w:szCs w:val="17"/>
+                            </w:rPr>
+                            <w:t xml:space="preserve"> Unauthorized </w:t>
                           </w:r>
                           <w:r>
                             <w:rPr>
@@ -5465,7 +5496,7 @@
                             <w:t>.</w:t>
                           </w:r>
                         </w:p>
-                        <w:bookmarkEnd w:id="1"/>
+                        <w:bookmarkEnd w:id="2"/>
                         <w:p>
                           <w:pPr>
                             <w:spacing w:line="240" w:lineRule="auto"/>
@@ -5480,6 +5511,7 @@
                               <w:noProof/>
                               <w:sz w:val="18"/>
                               <w:szCs w:val="18"/>
+                              <w:lang w:val="bg-BG" w:eastAsia="bg-BG"/>
                             </w:rPr>
                             <w:drawing>
                               <wp:inline distT="0" distB="0" distL="0" distR="0" wp14:anchorId="53621E41" wp14:editId="3BF595D6">
@@ -5546,6 +5578,7 @@
                               <w:noProof/>
                               <w:sz w:val="18"/>
                               <w:szCs w:val="18"/>
+                              <w:lang w:val="bg-BG" w:eastAsia="bg-BG"/>
                             </w:rPr>
                             <w:drawing>
                               <wp:inline distT="0" distB="0" distL="0" distR="0" wp14:anchorId="64E29E7A" wp14:editId="1BD0FFE4">
@@ -5612,6 +5645,7 @@
                               <w:noProof/>
                               <w:sz w:val="18"/>
                               <w:szCs w:val="18"/>
+                              <w:lang w:val="bg-BG" w:eastAsia="bg-BG"/>
                             </w:rPr>
                             <w:drawing>
                               <wp:inline distT="0" distB="0" distL="0" distR="0" wp14:anchorId="293C9B17" wp14:editId="373E17EF">
@@ -5665,6 +5699,7 @@
                               <w:noProof/>
                               <w:sz w:val="18"/>
                               <w:szCs w:val="18"/>
+                              <w:lang w:val="bg-BG" w:eastAsia="bg-BG"/>
                             </w:rPr>
                             <w:drawing>
                               <wp:inline distT="0" distB="0" distL="0" distR="0" wp14:anchorId="75BE9FD2" wp14:editId="14C27CD2">
@@ -5694,7 +5729,7 @@
                                               <a14:useLocalDpi xmlns:a14="http://schemas.microsoft.com/office/drawing/2010/main" val="0"/>
                                             </a:ext>
                                             <a:ext uri="{837473B0-CC2E-450A-ABE3-18F120FF3D39}">
-                                              <a1611:picAttrSrcUrl xmlns:a1611="http://schemas.microsoft.com/office/drawing/2016/11/main" r:id="rId9"/>
+                                              <a1611:picAttrSrcUrl xmlns:a1611="http://schemas.microsoft.com/office/drawing/2016/11/main" xmlns:w16se="http://schemas.microsoft.com/office/word/2015/wordml/symex" xmlns:w16="http://schemas.microsoft.com/office/word/2018/wordml" xmlns:w16cid="http://schemas.microsoft.com/office/word/2016/wordml/cid" xmlns:w16cex="http://schemas.microsoft.com/office/word/2018/wordml/cex" xmlns:w15="http://schemas.microsoft.com/office/word/2012/wordml" xmlns:w="http://schemas.openxmlformats.org/wordprocessingml/2006/main" xmlns:w10="urn:schemas-microsoft-com:office:word" xmlns:v="urn:schemas-microsoft-com:vml" xmlns:o="urn:schemas-microsoft-com:office:office" xmlns:am3d="http://schemas.microsoft.com/office/drawing/2017/model3d" xmlns:aink="http://schemas.microsoft.com/office/drawing/2016/ink" xmlns:cx8="http://schemas.microsoft.com/office/drawing/2016/5/14/chartex" xmlns:cx7="http://schemas.microsoft.com/office/drawing/2016/5/13/chartex" xmlns:cx6="http://schemas.microsoft.com/office/drawing/2016/5/12/chartex" xmlns:cx5="http://schemas.microsoft.com/office/drawing/2016/5/11/chartex" xmlns:cx4="http://schemas.microsoft.com/office/drawing/2016/5/10/chartex" xmlns:cx3="http://schemas.microsoft.com/office/drawing/2016/5/9/chartex" xmlns:cx2="http://schemas.microsoft.com/office/drawing/2015/10/21/chartex" xmlns:cx1="http://schemas.microsoft.com/office/drawing/2015/9/8/chartex" xmlns:cx="http://schemas.microsoft.com/office/drawing/2014/chartex" xmlns="" r:id="rId9"/>
                                             </a:ext>
                                           </a:extLst>
                                         </a:blip>
@@ -5734,6 +5769,7 @@
                               <w:noProof/>
                               <w:sz w:val="18"/>
                               <w:szCs w:val="18"/>
+                              <w:lang w:val="bg-BG" w:eastAsia="bg-BG"/>
                             </w:rPr>
                             <w:drawing>
                               <wp:inline distT="0" distB="0" distL="0" distR="0" wp14:anchorId="15168924" wp14:editId="70A0374F">
@@ -5787,6 +5823,7 @@
                               <w:noProof/>
                               <w:sz w:val="18"/>
                               <w:szCs w:val="18"/>
+                              <w:lang w:val="bg-BG" w:eastAsia="bg-BG"/>
                             </w:rPr>
                             <w:drawing>
                               <wp:inline distT="0" distB="0" distL="0" distR="0" wp14:anchorId="1C97DE02" wp14:editId="61D842AB">
@@ -5840,6 +5877,7 @@
                               <w:noProof/>
                               <w:sz w:val="18"/>
                               <w:szCs w:val="18"/>
+                              <w:lang w:val="bg-BG" w:eastAsia="bg-BG"/>
                             </w:rPr>
                             <w:drawing>
                               <wp:inline distT="0" distB="0" distL="0" distR="0" wp14:anchorId="103BD2B7" wp14:editId="40827562">
@@ -5909,6 +5947,7 @@
                               <w:noProof/>
                               <w:sz w:val="18"/>
                               <w:szCs w:val="18"/>
+                              <w:lang w:val="bg-BG" w:eastAsia="bg-BG"/>
                             </w:rPr>
                             <w:drawing>
                               <wp:inline distT="0" distB="0" distL="0" distR="0" wp14:anchorId="620F6097" wp14:editId="67DE1394">
@@ -5975,6 +6014,7 @@
                               <w:noProof/>
                               <w:sz w:val="18"/>
                               <w:szCs w:val="18"/>
+                              <w:lang w:val="bg-BG" w:eastAsia="bg-BG"/>
                             </w:rPr>
                             <w:drawing>
                               <wp:inline distT="0" distB="0" distL="0" distR="0" wp14:anchorId="02F95DD8" wp14:editId="5DBDA342">
@@ -6034,7 +6074,7 @@
             </wp:anchor>
           </w:drawing>
         </mc:Choice>
-        <mc:Fallback>
+        <mc:Fallback xmlns:w16se="http://schemas.microsoft.com/office/word/2015/wordml/symex" xmlns:w16="http://schemas.microsoft.com/office/word/2018/wordml" xmlns:w16cid="http://schemas.microsoft.com/office/word/2016/wordml/cid" xmlns:w16cex="http://schemas.microsoft.com/office/word/2018/wordml/cex" xmlns:w15="http://schemas.microsoft.com/office/word/2012/wordml" xmlns:am3d="http://schemas.microsoft.com/office/drawing/2017/model3d" xmlns:aink="http://schemas.microsoft.com/office/drawing/2016/ink" xmlns:cx8="http://schemas.microsoft.com/office/drawing/2016/5/14/chartex" xmlns:cx7="http://schemas.microsoft.com/office/drawing/2016/5/13/chartex" xmlns:cx6="http://schemas.microsoft.com/office/drawing/2016/5/12/chartex" xmlns:cx5="http://schemas.microsoft.com/office/drawing/2016/5/11/chartex" xmlns:cx4="http://schemas.microsoft.com/office/drawing/2016/5/10/chartex" xmlns:cx3="http://schemas.microsoft.com/office/drawing/2016/5/9/chartex" xmlns:cx2="http://schemas.microsoft.com/office/drawing/2015/10/21/chartex" xmlns:cx1="http://schemas.microsoft.com/office/drawing/2015/9/8/chartex" xmlns:cx="http://schemas.microsoft.com/office/drawing/2014/chartex">
           <w:pict>
             <v:shape w14:anchorId="2074F399" id="Text Box 16" o:spid="_x0000_s1027" type="#_x0000_t202" style="position:absolute;margin-left:109pt;margin-top:7pt;width:411.4pt;height:40.45pt;z-index:251657216;visibility:visible;mso-wrap-style:square;mso-width-percent:0;mso-height-percent:0;mso-wrap-distance-left:9pt;mso-wrap-distance-top:0;mso-wrap-distance-right:9pt;mso-wrap-distance-bottom:0;mso-position-horizontal:absolute;mso-position-horizontal-relative:text;mso-position-vertical:absolute;mso-position-vertical-relative:text;mso-width-percent:0;mso-height-percent:0;mso-width-relative:page;mso-height-relative:page;v-text-anchor:top" o:gfxdata="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" filled="f" stroked="f">
               <v:textbox inset=".5mm,1.2mm,.5mm,.5mm">
@@ -6203,7 +6243,7 @@
                                   </pic:cNvPicPr>
                                 </pic:nvPicPr>
                                 <pic:blipFill>
-                                  <a:blip r:embed="rId2">
+                                  <a:blip r:embed="rId21">
                                     <a:extLst>
                                       <a:ext uri="{28A0092B-C50C-407E-A947-70E740481C1C}">
                                         <a14:useLocalDpi xmlns:a14="http://schemas.microsoft.com/office/drawing/2010/main" val="0"/>
@@ -6252,7 +6292,7 @@
                           <wp:extent cx="180000" cy="180000"/>
                           <wp:effectExtent l="0" t="0" r="0" b="0"/>
                           <wp:docPr id="2" name="Picture 2">
-                            <a:hlinkClick xmlns:a="http://schemas.openxmlformats.org/drawingml/2006/main" r:id="rId3"/>
+                            <a:hlinkClick xmlns:a="http://schemas.openxmlformats.org/drawingml/2006/main" r:id="rId22"/>
                           </wp:docPr>
                           <wp:cNvGraphicFramePr>
                             <a:graphicFrameLocks xmlns:a="http://schemas.openxmlformats.org/drawingml/2006/main" noChangeAspect="1"/>
@@ -6262,14 +6302,14 @@
                               <pic:pic xmlns:pic="http://schemas.openxmlformats.org/drawingml/2006/picture">
                                 <pic:nvPicPr>
                                   <pic:cNvPr id="2" name="Picture 2">
-                                    <a:hlinkClick r:id="rId3"/>
+                                    <a:hlinkClick r:id="rId22"/>
                                   </pic:cNvPr>
                                   <pic:cNvPicPr>
                                     <a:picLocks noChangeAspect="1" noChangeArrowheads="1"/>
                                   </pic:cNvPicPr>
                                 </pic:nvPicPr>
                                 <pic:blipFill>
-                                  <a:blip r:embed="rId4">
+                                  <a:blip r:embed="rId23">
                                     <a:extLst>
                                       <a:ext uri="{28A0092B-C50C-407E-A947-70E740481C1C}">
                                         <a14:useLocalDpi xmlns:a14="http://schemas.microsoft.com/office/drawing/2010/main" val="0"/>
@@ -6318,7 +6358,7 @@
                           <wp:extent cx="180000" cy="180000"/>
                           <wp:effectExtent l="0" t="0" r="0" b="0"/>
                           <wp:docPr id="5" name="Picture 5" title="Software University @ Facebook">
-                            <a:hlinkClick xmlns:a="http://schemas.openxmlformats.org/drawingml/2006/main" r:id="rId5"/>
+                            <a:hlinkClick xmlns:a="http://schemas.openxmlformats.org/drawingml/2006/main" r:id="rId24"/>
                           </wp:docPr>
                           <wp:cNvGraphicFramePr>
                             <a:graphicFrameLocks xmlns:a="http://schemas.openxmlformats.org/drawingml/2006/main" noChangeAspect="1"/>
@@ -6328,12 +6368,12 @@
                               <pic:pic xmlns:pic="http://schemas.openxmlformats.org/drawingml/2006/picture">
                                 <pic:nvPicPr>
                                   <pic:cNvPr id="5" name="Picture 5" title="Software University @ Facebook">
-                                    <a:hlinkClick r:id="rId5"/>
+                                    <a:hlinkClick r:id="rId24"/>
                                   </pic:cNvPr>
                                   <pic:cNvPicPr/>
                                 </pic:nvPicPr>
                                 <pic:blipFill>
-                                  <a:blip r:embed="rId6"/>
+                                  <a:blip r:embed="rId25"/>
                                   <a:stretch>
                                     <a:fillRect/>
                                   </a:stretch>
@@ -6371,7 +6411,7 @@
                           <wp:extent cx="180000" cy="180000"/>
                           <wp:effectExtent l="0" t="0" r="0" b="0"/>
                           <wp:docPr id="20" name="Picture 20">
-                            <a:hlinkClick xmlns:a="http://schemas.openxmlformats.org/drawingml/2006/main" r:id="rId7"/>
+                            <a:hlinkClick xmlns:a="http://schemas.openxmlformats.org/drawingml/2006/main" r:id="rId26"/>
                           </wp:docPr>
                           <wp:cNvGraphicFramePr>
                             <a:graphicFrameLocks xmlns:a="http://schemas.openxmlformats.org/drawingml/2006/main" noChangeAspect="1"/>
@@ -6381,14 +6421,14 @@
                               <pic:pic xmlns:pic="http://schemas.openxmlformats.org/drawingml/2006/picture">
                                 <pic:nvPicPr>
                                   <pic:cNvPr id="20" name="Picture 20">
-                                    <a:hlinkClick r:id="rId7"/>
+                                    <a:hlinkClick r:id="rId26"/>
                                   </pic:cNvPr>
                                   <pic:cNvPicPr>
                                     <a:picLocks noChangeAspect="1" noChangeArrowheads="1"/>
                                   </pic:cNvPicPr>
                                 </pic:nvPicPr>
                                 <pic:blipFill>
-                                  <a:blip r:embed="rId8">
+                                  <a:blip r:embed="rId27">
                                     <a:extLst>
                                       <a:ext uri="{28A0092B-C50C-407E-A947-70E740481C1C}">
                                         <a14:useLocalDpi xmlns:a14="http://schemas.microsoft.com/office/drawing/2010/main" val="0"/>
@@ -6440,7 +6480,7 @@
                           <wp:extent cx="180000" cy="180000"/>
                           <wp:effectExtent l="0" t="0" r="0" b="0"/>
                           <wp:docPr id="7" name="Picture 7" title="Software University @ Twitter">
-                            <a:hlinkClick xmlns:a="http://schemas.openxmlformats.org/drawingml/2006/main" r:id="rId10"/>
+                            <a:hlinkClick xmlns:a="http://schemas.openxmlformats.org/drawingml/2006/main" r:id="rId28"/>
                           </wp:docPr>
                           <wp:cNvGraphicFramePr>
                             <a:graphicFrameLocks xmlns:a="http://schemas.openxmlformats.org/drawingml/2006/main" noChangeAspect="1"/>
@@ -6450,12 +6490,12 @@
                               <pic:pic xmlns:pic="http://schemas.openxmlformats.org/drawingml/2006/picture">
                                 <pic:nvPicPr>
                                   <pic:cNvPr id="7" name="Picture 7" title="Software University @ Twitter">
-                                    <a:hlinkClick r:id="rId10"/>
+                                    <a:hlinkClick r:id="rId28"/>
                                   </pic:cNvPr>
                                   <pic:cNvPicPr/>
                                 </pic:nvPicPr>
                                 <pic:blipFill>
-                                  <a:blip r:embed="rId11"/>
+                                  <a:blip r:embed="rId29"/>
                                   <a:stretch>
                                     <a:fillRect/>
                                   </a:stretch>
@@ -6493,7 +6533,7 @@
                           <wp:extent cx="180000" cy="180000"/>
                           <wp:effectExtent l="0" t="0" r="0" b="0"/>
                           <wp:docPr id="17" name="Picture 17" title="Software University @ YouTube">
-                            <a:hlinkClick xmlns:a="http://schemas.openxmlformats.org/drawingml/2006/main" r:id="rId12"/>
+                            <a:hlinkClick xmlns:a="http://schemas.openxmlformats.org/drawingml/2006/main" r:id="rId30"/>
                           </wp:docPr>
                           <wp:cNvGraphicFramePr>
                             <a:graphicFrameLocks xmlns:a="http://schemas.openxmlformats.org/drawingml/2006/main" noChangeAspect="1"/>
@@ -6503,12 +6543,12 @@
                               <pic:pic xmlns:pic="http://schemas.openxmlformats.org/drawingml/2006/picture">
                                 <pic:nvPicPr>
                                   <pic:cNvPr id="17" name="Picture 17" title="Software University @ YouTube">
-                                    <a:hlinkClick r:id="rId12"/>
+                                    <a:hlinkClick r:id="rId30"/>
                                   </pic:cNvPr>
                                   <pic:cNvPicPr/>
                                 </pic:nvPicPr>
                                 <pic:blipFill>
-                                  <a:blip r:embed="rId13"/>
+                                  <a:blip r:embed="rId31"/>
                                   <a:stretch>
                                     <a:fillRect/>
                                   </a:stretch>
@@ -6546,7 +6586,7 @@
                           <wp:extent cx="180000" cy="180000"/>
                           <wp:effectExtent l="0" t="0" r="0" b="0"/>
                           <wp:docPr id="21" name="Picture 21">
-                            <a:hlinkClick xmlns:a="http://schemas.openxmlformats.org/drawingml/2006/main" r:id="rId14"/>
+                            <a:hlinkClick xmlns:a="http://schemas.openxmlformats.org/drawingml/2006/main" r:id="rId32"/>
                           </wp:docPr>
                           <wp:cNvGraphicFramePr>
                             <a:graphicFrameLocks xmlns:a="http://schemas.openxmlformats.org/drawingml/2006/main" noChangeAspect="1"/>
@@ -6556,14 +6596,14 @@
                               <pic:pic xmlns:pic="http://schemas.openxmlformats.org/drawingml/2006/picture">
                                 <pic:nvPicPr>
                                   <pic:cNvPr id="21" name="Picture 21">
-                                    <a:hlinkClick r:id="rId14"/>
+                                    <a:hlinkClick r:id="rId32"/>
                                   </pic:cNvPr>
                                   <pic:cNvPicPr>
                                     <a:picLocks noChangeAspect="1" noChangeArrowheads="1"/>
                                   </pic:cNvPicPr>
                                 </pic:nvPicPr>
                                 <pic:blipFill rotWithShape="1">
-                                  <a:blip r:embed="rId15">
+                                  <a:blip r:embed="rId33">
                                     <a:extLst>
                                       <a:ext uri="{28A0092B-C50C-407E-A947-70E740481C1C}">
                                         <a14:useLocalDpi xmlns:a14="http://schemas.microsoft.com/office/drawing/2010/main" val="0"/>
@@ -6615,7 +6655,7 @@
                           <wp:extent cx="180000" cy="180000"/>
                           <wp:effectExtent l="0" t="0" r="0" b="0"/>
                           <wp:docPr id="22" name="Picture 22">
-                            <a:hlinkClick xmlns:a="http://schemas.openxmlformats.org/drawingml/2006/main" r:id="rId16"/>
+                            <a:hlinkClick xmlns:a="http://schemas.openxmlformats.org/drawingml/2006/main" r:id="rId34"/>
                           </wp:docPr>
                           <wp:cNvGraphicFramePr>
                             <a:graphicFrameLocks xmlns:a="http://schemas.openxmlformats.org/drawingml/2006/main" noChangeAspect="1"/>
@@ -6625,14 +6665,14 @@
                               <pic:pic xmlns:pic="http://schemas.openxmlformats.org/drawingml/2006/picture">
                                 <pic:nvPicPr>
                                   <pic:cNvPr id="22" name="Picture 22">
-                                    <a:hlinkClick r:id="rId16"/>
+                                    <a:hlinkClick r:id="rId34"/>
                                   </pic:cNvPr>
                                   <pic:cNvPicPr>
                                     <a:picLocks noChangeAspect="1" noChangeArrowheads="1"/>
                                   </pic:cNvPicPr>
                                 </pic:nvPicPr>
                                 <pic:blipFill>
-                                  <a:blip r:embed="rId17">
+                                  <a:blip r:embed="rId35">
                                     <a:extLst>
                                       <a:ext uri="{28A0092B-C50C-407E-A947-70E740481C1C}">
                                         <a14:useLocalDpi xmlns:a14="http://schemas.microsoft.com/office/drawing/2010/main" val="0"/>
@@ -6681,7 +6721,7 @@
                           <wp:extent cx="180000" cy="180000"/>
                           <wp:effectExtent l="0" t="0" r="0" b="0"/>
                           <wp:docPr id="23" name="Picture 23" title="Software University: Email Us">
-                            <a:hlinkClick xmlns:a="http://schemas.openxmlformats.org/drawingml/2006/main" r:id="rId18"/>
+                            <a:hlinkClick xmlns:a="http://schemas.openxmlformats.org/drawingml/2006/main" r:id="rId36"/>
                           </wp:docPr>
                           <wp:cNvGraphicFramePr>
                             <a:graphicFrameLocks xmlns:a="http://schemas.openxmlformats.org/drawingml/2006/main" noChangeAspect="1"/>
@@ -6691,12 +6731,12 @@
                               <pic:pic xmlns:pic="http://schemas.openxmlformats.org/drawingml/2006/picture">
                                 <pic:nvPicPr>
                                   <pic:cNvPr id="23" name="Picture 23" title="Software University: Email Us">
-                                    <a:hlinkClick r:id="rId18"/>
+                                    <a:hlinkClick r:id="rId36"/>
                                   </pic:cNvPr>
                                   <pic:cNvPicPr/>
                                 </pic:nvPicPr>
                                 <pic:blipFill>
-                                  <a:blip r:embed="rId19"/>
+                                  <a:blip r:embed="rId37"/>
                                   <a:stretch>
                                     <a:fillRect/>
                                   </a:stretch>
@@ -6727,6 +6767,7 @@
     <w:r>
       <w:rPr>
         <w:noProof/>
+        <w:lang w:val="bg-BG" w:eastAsia="bg-BG"/>
       </w:rPr>
       <w:drawing>
         <wp:anchor distT="0" distB="0" distL="114300" distR="114300" simplePos="0" relativeHeight="251694080" behindDoc="0" locked="0" layoutInCell="1" allowOverlap="1" wp14:anchorId="318DB6A9" wp14:editId="57820713">
@@ -6758,7 +6799,7 @@
                   </pic:cNvPicPr>
                 </pic:nvPicPr>
                 <pic:blipFill>
-                  <a:blip r:embed="rId21">
+                  <a:blip r:embed="rId38">
                     <a:extLst>
                       <a:ext uri="{28A0092B-C50C-407E-A947-70E740481C1C}">
                         <a14:useLocalDpi xmlns:a14="http://schemas.microsoft.com/office/drawing/2010/main" val="0"/>
@@ -6798,6 +6839,7 @@
     <w:r>
       <w:rPr>
         <w:noProof/>
+        <w:lang w:val="bg-BG" w:eastAsia="bg-BG"/>
       </w:rPr>
       <mc:AlternateContent>
         <mc:Choice Requires="wps">
@@ -6862,7 +6904,7 @@
             </wp:anchor>
           </w:drawing>
         </mc:Choice>
-        <mc:Fallback>
+        <mc:Fallback xmlns:w16se="http://schemas.microsoft.com/office/word/2015/wordml/symex" xmlns:w16="http://schemas.microsoft.com/office/word/2018/wordml" xmlns:w16cid="http://schemas.microsoft.com/office/word/2016/wordml/cid" xmlns:w16cex="http://schemas.microsoft.com/office/word/2018/wordml/cex" xmlns:w15="http://schemas.microsoft.com/office/word/2012/wordml" xmlns:am3d="http://schemas.microsoft.com/office/drawing/2017/model3d" xmlns:aink="http://schemas.microsoft.com/office/drawing/2016/ink" xmlns:cx8="http://schemas.microsoft.com/office/drawing/2016/5/14/chartex" xmlns:cx7="http://schemas.microsoft.com/office/drawing/2016/5/13/chartex" xmlns:cx6="http://schemas.microsoft.com/office/drawing/2016/5/12/chartex" xmlns:cx5="http://schemas.microsoft.com/office/drawing/2016/5/11/chartex" xmlns:cx4="http://schemas.microsoft.com/office/drawing/2016/5/10/chartex" xmlns:cx3="http://schemas.microsoft.com/office/drawing/2016/5/9/chartex" xmlns:cx2="http://schemas.microsoft.com/office/drawing/2015/10/21/chartex" xmlns:cx1="http://schemas.microsoft.com/office/drawing/2015/9/8/chartex" xmlns:cx="http://schemas.microsoft.com/office/drawing/2014/chartex">
           <w:pict>
             <v:line w14:anchorId="60BE7D18" id="Straight Connector 19" o:spid="_x0000_s1026" style="position:absolute;flip:y;z-index:251622400;visibility:visible;mso-wrap-style:square;mso-width-percent:0;mso-height-percent:0;mso-wrap-distance-left:9pt;mso-wrap-distance-top:0;mso-wrap-distance-right:9pt;mso-wrap-distance-bottom:0;mso-position-horizontal:absolute;mso-position-horizontal-relative:text;mso-position-vertical:absolute;mso-position-vertical-relative:text;mso-width-percent:0;mso-height-percent:0;mso-width-relative:page;mso-height-relative:page" from="-.1pt,5.2pt" to="520.7pt,5.2pt" o:gfxdata="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" strokecolor="#974706 [1609]" strokeweight="1pt">
               <v:stroke endcap="round"/>
@@ -6874,6 +6916,7 @@
     <w:r>
       <w:rPr>
         <w:noProof/>
+        <w:lang w:val="bg-BG" w:eastAsia="bg-BG"/>
       </w:rPr>
       <mc:AlternateContent>
         <mc:Choice Requires="wps">
@@ -6968,7 +7011,7 @@
                               <w:sz w:val="18"/>
                               <w:szCs w:val="18"/>
                             </w:rPr>
-                            <w:t>1</w:t>
+                            <w:t>4</w:t>
                           </w:r>
                           <w:r>
                             <w:rPr>
@@ -7011,7 +7054,7 @@
                               <w:sz w:val="18"/>
                               <w:szCs w:val="18"/>
                             </w:rPr>
-                            <w:t>1</w:t>
+                            <w:t>8</w:t>
                           </w:r>
                           <w:r>
                             <w:rPr>
@@ -7043,7 +7086,11 @@
         </mc:Choice>
         <mc:Fallback>
           <w:pict>
-            <v:shape w14:anchorId="60DB5C39" id="Text Box 4" o:spid="_x0000_s1028" type="#_x0000_t202" style="position:absolute;margin-left:444.65pt;margin-top:26.95pt;width:70.9pt;height:15.9pt;z-index:251663360;visibility:visible;mso-wrap-style:square;mso-width-percent:0;mso-height-percent:0;mso-wrap-distance-left:9pt;mso-wrap-distance-top:0;mso-wrap-distance-right:9pt;mso-wrap-distance-bottom:0;mso-position-horizontal:absolute;mso-position-horizontal-relative:text;mso-position-vertical:absolute;mso-position-vertical-relative:text;mso-width-percent:0;mso-height-percent:0;mso-width-relative:page;mso-height-relative:page;v-text-anchor:middle" o:gfxdata="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" filled="f" stroked="f" strokeweight=".5pt">
+            <v:shapetype id="_x0000_t202" coordsize="21600,21600" o:spt="202" path="m,l,21600r21600,l21600,xe">
+              <v:stroke joinstyle="miter"/>
+              <v:path gradientshapeok="t" o:connecttype="rect"/>
+            </v:shapetype>
+            <v:shape id="Text Box 4" o:spid="_x0000_s1028" type="#_x0000_t202" style="position:absolute;margin-left:444.65pt;margin-top:26.95pt;width:70.9pt;height:15.9pt;z-index:251663360;visibility:visible;mso-wrap-style:square;mso-width-percent:0;mso-height-percent:0;mso-wrap-distance-left:9pt;mso-wrap-distance-top:0;mso-wrap-distance-right:9pt;mso-wrap-distance-bottom:0;mso-position-horizontal:absolute;mso-position-horizontal-relative:text;mso-position-vertical:absolute;mso-position-vertical-relative:text;mso-width-percent:0;mso-height-percent:0;mso-width-relative:page;mso-height-relative:page;v-text-anchor:middle" o:gfxdata="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" filled="f" stroked="f" strokeweight=".5pt">
               <v:textbox inset="0,0,0,0">
                 <w:txbxContent>
                   <w:p>
@@ -7089,7 +7136,7 @@
                         <w:sz w:val="18"/>
                         <w:szCs w:val="18"/>
                       </w:rPr>
-                      <w:t>1</w:t>
+                      <w:t>4</w:t>
                     </w:r>
                     <w:r>
                       <w:rPr>
@@ -7132,7 +7179,7 @@
                         <w:sz w:val="18"/>
                         <w:szCs w:val="18"/>
                       </w:rPr>
-                      <w:t>1</w:t>
+                      <w:t>8</w:t>
                     </w:r>
                     <w:r>
                       <w:rPr>
@@ -7154,7 +7201,7 @@
 </file>
 
 <file path=word/footnotes.xml><?xml version="1.0" encoding="utf-8"?>
-<w:footnotes xmlns:wpc="http://schemas.microsoft.com/office/word/2010/wordprocessingCanvas" xmlns:cx="http://schemas.microsoft.com/office/drawing/2014/chartex" xmlns:cx1="http://schemas.microsoft.com/office/drawing/2015/9/8/chartex" xmlns:cx2="http://schemas.microsoft.com/office/drawing/2015/10/21/chartex" xmlns:cx3="http://schemas.microsoft.com/office/drawing/2016/5/9/chartex" xmlns:cx4="http://schemas.microsoft.com/office/drawing/2016/5/10/chartex" xmlns:cx5="http://schemas.microsoft.com/office/drawing/2016/5/11/chartex" xmlns:cx6="http://schemas.microsoft.com/office/drawing/2016/5/12/chartex" xmlns:cx7="http://schemas.microsoft.com/office/drawing/2016/5/13/chartex" xmlns:cx8="http://schemas.microsoft.com/office/drawing/2016/5/14/chartex" xmlns:mc="http://schemas.openxmlformats.org/markup-compatibility/2006" xmlns:aink="http://schemas.microsoft.com/office/drawing/2016/ink" xmlns:am3d="http://schemas.microsoft.com/office/drawing/2017/model3d" xmlns:o="urn:schemas-microsoft-com:office:office" xmlns:r="http://schemas.openxmlformats.org/officeDocument/2006/relationships" xmlns:m="http://schemas.openxmlformats.org/officeDocument/2006/math" xmlns:v="urn:schemas-microsoft-com:vml" xmlns:wp14="http://schemas.microsoft.com/office/word/2010/wordprocessingDrawing" xmlns:wp="http://schemas.openxmlformats.org/drawingml/2006/wordprocessingDrawing" xmlns:w10="urn:schemas-microsoft-com:office:word" xmlns:w="http://schemas.openxmlformats.org/wordprocessingml/2006/main" xmlns:w14="http://schemas.microsoft.com/office/word/2010/wordml" xmlns:w15="http://schemas.microsoft.com/office/word/2012/wordml" xmlns:w16cex="http://schemas.microsoft.com/office/word/2018/wordml/cex" xmlns:w16cid="http://schemas.microsoft.com/office/word/2016/wordml/cid" xmlns:w16="http://schemas.microsoft.com/office/word/2018/wordml" xmlns:w16se="http://schemas.microsoft.com/office/word/2015/wordml/symex" xmlns:wpg="http://schemas.microsoft.com/office/word/2010/wordprocessingGroup" xmlns:wpi="http://schemas.microsoft.com/office/word/2010/wordprocessingInk" xmlns:wne="http://schemas.microsoft.com/office/word/2006/wordml" xmlns:wps="http://schemas.microsoft.com/office/word/2010/wordprocessingShape" mc:Ignorable="w14 w15 w16se w16cid w16 w16cex wp14">
+<w:footnotes xmlns:wpc="http://schemas.microsoft.com/office/word/2010/wordprocessingCanvas" xmlns:mc="http://schemas.openxmlformats.org/markup-compatibility/2006" xmlns:o="urn:schemas-microsoft-com:office:office" xmlns:r="http://schemas.openxmlformats.org/officeDocument/2006/relationships" xmlns:m="http://schemas.openxmlformats.org/officeDocument/2006/math" xmlns:v="urn:schemas-microsoft-com:vml" xmlns:wp14="http://schemas.microsoft.com/office/word/2010/wordprocessingDrawing" xmlns:wp="http://schemas.openxmlformats.org/drawingml/2006/wordprocessingDrawing" xmlns:w10="urn:schemas-microsoft-com:office:word" xmlns:w="http://schemas.openxmlformats.org/wordprocessingml/2006/main" xmlns:w14="http://schemas.microsoft.com/office/word/2010/wordml" xmlns:wpg="http://schemas.microsoft.com/office/word/2010/wordprocessingGroup" xmlns:wpi="http://schemas.microsoft.com/office/word/2010/wordprocessingInk" xmlns:wne="http://schemas.microsoft.com/office/word/2006/wordml" xmlns:wps="http://schemas.microsoft.com/office/word/2010/wordprocessingShape" mc:Ignorable="w14 wp14">
   <w:footnote w:type="separator" w:id="-1">
     <w:p>
       <w:pPr>
@@ -7179,7 +7226,7 @@
 </file>
 
 <file path=word/header1.xml><?xml version="1.0" encoding="utf-8"?>
-<w:hdr xmlns:wpc="http://schemas.microsoft.com/office/word/2010/wordprocessingCanvas" xmlns:cx="http://schemas.microsoft.com/office/drawing/2014/chartex" xmlns:cx1="http://schemas.microsoft.com/office/drawing/2015/9/8/chartex" xmlns:cx2="http://schemas.microsoft.com/office/drawing/2015/10/21/chartex" xmlns:cx3="http://schemas.microsoft.com/office/drawing/2016/5/9/chartex" xmlns:cx4="http://schemas.microsoft.com/office/drawing/2016/5/10/chartex" xmlns:cx5="http://schemas.microsoft.com/office/drawing/2016/5/11/chartex" xmlns:cx6="http://schemas.microsoft.com/office/drawing/2016/5/12/chartex" xmlns:cx7="http://schemas.microsoft.com/office/drawing/2016/5/13/chartex" xmlns:cx8="http://schemas.microsoft.com/office/drawing/2016/5/14/chartex" xmlns:mc="http://schemas.openxmlformats.org/markup-compatibility/2006" xmlns:aink="http://schemas.microsoft.com/office/drawing/2016/ink" xmlns:am3d="http://schemas.microsoft.com/office/drawing/2017/model3d" xmlns:o="urn:schemas-microsoft-com:office:office" xmlns:r="http://schemas.openxmlformats.org/officeDocument/2006/relationships" xmlns:m="http://schemas.openxmlformats.org/officeDocument/2006/math" xmlns:v="urn:schemas-microsoft-com:vml" xmlns:wp14="http://schemas.microsoft.com/office/word/2010/wordprocessingDrawing" xmlns:wp="http://schemas.openxmlformats.org/drawingml/2006/wordprocessingDrawing" xmlns:w10="urn:schemas-microsoft-com:office:word" xmlns:w="http://schemas.openxmlformats.org/wordprocessingml/2006/main" xmlns:w14="http://schemas.microsoft.com/office/word/2010/wordml" xmlns:w15="http://schemas.microsoft.com/office/word/2012/wordml" xmlns:w16cex="http://schemas.microsoft.com/office/word/2018/wordml/cex" xmlns:w16cid="http://schemas.microsoft.com/office/word/2016/wordml/cid" xmlns:w16="http://schemas.microsoft.com/office/word/2018/wordml" xmlns:w16se="http://schemas.microsoft.com/office/word/2015/wordml/symex" xmlns:wpg="http://schemas.microsoft.com/office/word/2010/wordprocessingGroup" xmlns:wpi="http://schemas.microsoft.com/office/word/2010/wordprocessingInk" xmlns:wne="http://schemas.microsoft.com/office/word/2006/wordml" xmlns:wps="http://schemas.microsoft.com/office/word/2010/wordprocessingShape" mc:Ignorable="w14 w15 w16se w16cid w16 w16cex wp14">
+<w:hdr xmlns:wpc="http://schemas.microsoft.com/office/word/2010/wordprocessingCanvas" xmlns:mc="http://schemas.openxmlformats.org/markup-compatibility/2006" xmlns:o="urn:schemas-microsoft-com:office:office" xmlns:r="http://schemas.openxmlformats.org/officeDocument/2006/relationships" xmlns:m="http://schemas.openxmlformats.org/officeDocument/2006/math" xmlns:v="urn:schemas-microsoft-com:vml" xmlns:wp14="http://schemas.microsoft.com/office/word/2010/wordprocessingDrawing" xmlns:wp="http://schemas.openxmlformats.org/drawingml/2006/wordprocessingDrawing" xmlns:w10="urn:schemas-microsoft-com:office:word" xmlns:w="http://schemas.openxmlformats.org/wordprocessingml/2006/main" xmlns:w14="http://schemas.microsoft.com/office/word/2010/wordml" xmlns:wpg="http://schemas.microsoft.com/office/word/2010/wordprocessingGroup" xmlns:wpi="http://schemas.microsoft.com/office/word/2010/wordprocessingInk" xmlns:wne="http://schemas.microsoft.com/office/word/2006/wordml" xmlns:wps="http://schemas.microsoft.com/office/word/2010/wordprocessingShape" mc:Ignorable="w14 wp14">
   <w:p>
     <w:pPr>
       <w:pStyle w:val="Header"/>
@@ -7190,8 +7237,8 @@
 </file>
 
 <file path=word/numbering.xml><?xml version="1.0" encoding="utf-8"?>
-<w:numbering xmlns:wpc="http://schemas.microsoft.com/office/word/2010/wordprocessingCanvas" xmlns:cx="http://schemas.microsoft.com/office/drawing/2014/chartex" xmlns:cx1="http://schemas.microsoft.com/office/drawing/2015/9/8/chartex" xmlns:cx2="http://schemas.microsoft.com/office/drawing/2015/10/21/chartex" xmlns:cx3="http://schemas.microsoft.com/office/drawing/2016/5/9/chartex" xmlns:cx4="http://schemas.microsoft.com/office/drawing/2016/5/10/chartex" xmlns:cx5="http://schemas.microsoft.com/office/drawing/2016/5/11/chartex" xmlns:cx6="http://schemas.microsoft.com/office/drawing/2016/5/12/chartex" xmlns:cx7="http://schemas.microsoft.com/office/drawing/2016/5/13/chartex" xmlns:cx8="http://schemas.microsoft.com/office/drawing/2016/5/14/chartex" xmlns:mc="http://schemas.openxmlformats.org/markup-compatibility/2006" xmlns:aink="http://schemas.microsoft.com/office/drawing/2016/ink" xmlns:am3d="http://schemas.microsoft.com/office/drawing/2017/model3d" xmlns:o="urn:schemas-microsoft-com:office:office" xmlns:r="http://schemas.openxmlformats.org/officeDocument/2006/relationships" xmlns:m="http://schemas.openxmlformats.org/officeDocument/2006/math" xmlns:v="urn:schemas-microsoft-com:vml" xmlns:wp14="http://schemas.microsoft.com/office/word/2010/wordprocessingDrawing" xmlns:wp="http://schemas.openxmlformats.org/drawingml/2006/wordprocessingDrawing" xmlns:w10="urn:schemas-microsoft-com:office:word" xmlns:w="http://schemas.openxmlformats.org/wordprocessingml/2006/main" xmlns:w14="http://schemas.microsoft.com/office/word/2010/wordml" xmlns:w15="http://schemas.microsoft.com/office/word/2012/wordml" xmlns:w16cex="http://schemas.microsoft.com/office/word/2018/wordml/cex" xmlns:w16cid="http://schemas.microsoft.com/office/word/2016/wordml/cid" xmlns:w16="http://schemas.microsoft.com/office/word/2018/wordml" xmlns:w16se="http://schemas.microsoft.com/office/word/2015/wordml/symex" xmlns:wpg="http://schemas.microsoft.com/office/word/2010/wordprocessingGroup" xmlns:wpi="http://schemas.microsoft.com/office/word/2010/wordprocessingInk" xmlns:wne="http://schemas.microsoft.com/office/word/2006/wordml" xmlns:wps="http://schemas.microsoft.com/office/word/2010/wordprocessingShape" mc:Ignorable="w14 w15 w16se w16cid w16 w16cex wp14">
-  <w:abstractNum w:abstractNumId="0" w15:restartNumberingAfterBreak="0">
+<w:numbering xmlns:wpc="http://schemas.microsoft.com/office/word/2010/wordprocessingCanvas" xmlns:mc="http://schemas.openxmlformats.org/markup-compatibility/2006" xmlns:o="urn:schemas-microsoft-com:office:office" xmlns:r="http://schemas.openxmlformats.org/officeDocument/2006/relationships" xmlns:m="http://schemas.openxmlformats.org/officeDocument/2006/math" xmlns:v="urn:schemas-microsoft-com:vml" xmlns:wp14="http://schemas.microsoft.com/office/word/2010/wordprocessingDrawing" xmlns:wp="http://schemas.openxmlformats.org/drawingml/2006/wordprocessingDrawing" xmlns:w10="urn:schemas-microsoft-com:office:word" xmlns:w="http://schemas.openxmlformats.org/wordprocessingml/2006/main" xmlns:w14="http://schemas.microsoft.com/office/word/2010/wordml" xmlns:wpg="http://schemas.microsoft.com/office/word/2010/wordprocessingGroup" xmlns:wpi="http://schemas.microsoft.com/office/word/2010/wordprocessingInk" xmlns:wne="http://schemas.microsoft.com/office/word/2006/wordml" xmlns:wps="http://schemas.microsoft.com/office/word/2010/wordprocessingShape" mc:Ignorable="w14 wp14">
+  <w:abstractNum w:abstractNumId="0">
     <w:nsid w:val="04E60920"/>
     <w:multiLevelType w:val="hybridMultilevel"/>
     <w:tmpl w:val="9DB0F662"/>
@@ -7304,7 +7351,7 @@
       </w:rPr>
     </w:lvl>
   </w:abstractNum>
-  <w:abstractNum w:abstractNumId="1" w15:restartNumberingAfterBreak="0">
+  <w:abstractNum w:abstractNumId="1">
     <w:nsid w:val="0BCB1966"/>
     <w:multiLevelType w:val="hybridMultilevel"/>
     <w:tmpl w:val="288856D8"/>
@@ -7417,7 +7464,7 @@
       </w:rPr>
     </w:lvl>
   </w:abstractNum>
-  <w:abstractNum w:abstractNumId="2" w15:restartNumberingAfterBreak="0">
+  <w:abstractNum w:abstractNumId="2">
     <w:nsid w:val="0D150978"/>
     <w:multiLevelType w:val="hybridMultilevel"/>
     <w:tmpl w:val="184A0ED8"/>
@@ -7509,7 +7556,7 @@
       </w:pPr>
     </w:lvl>
   </w:abstractNum>
-  <w:abstractNum w:abstractNumId="3" w15:restartNumberingAfterBreak="0">
+  <w:abstractNum w:abstractNumId="3">
     <w:nsid w:val="0F3C1E7D"/>
     <w:multiLevelType w:val="hybridMultilevel"/>
     <w:tmpl w:val="96246D68"/>
@@ -7601,7 +7648,7 @@
       </w:pPr>
     </w:lvl>
   </w:abstractNum>
-  <w:abstractNum w:abstractNumId="4" w15:restartNumberingAfterBreak="0">
+  <w:abstractNum w:abstractNumId="4">
     <w:nsid w:val="12D46FE6"/>
     <w:multiLevelType w:val="hybridMultilevel"/>
     <w:tmpl w:val="2E189FDA"/>
@@ -7714,7 +7761,7 @@
       </w:rPr>
     </w:lvl>
   </w:abstractNum>
-  <w:abstractNum w:abstractNumId="5" w15:restartNumberingAfterBreak="0">
+  <w:abstractNum w:abstractNumId="5">
     <w:nsid w:val="13A00DEC"/>
     <w:multiLevelType w:val="hybridMultilevel"/>
     <w:tmpl w:val="A9E40BD8"/>
@@ -7801,7 +7848,7 @@
       </w:pPr>
     </w:lvl>
   </w:abstractNum>
-  <w:abstractNum w:abstractNumId="6" w15:restartNumberingAfterBreak="0">
+  <w:abstractNum w:abstractNumId="6">
     <w:nsid w:val="19FC108B"/>
     <w:multiLevelType w:val="hybridMultilevel"/>
     <w:tmpl w:val="5AE21E18"/>
@@ -7914,7 +7961,7 @@
       </w:rPr>
     </w:lvl>
   </w:abstractNum>
-  <w:abstractNum w:abstractNumId="7" w15:restartNumberingAfterBreak="0">
+  <w:abstractNum w:abstractNumId="7">
     <w:nsid w:val="1D3C450D"/>
     <w:multiLevelType w:val="hybridMultilevel"/>
     <w:tmpl w:val="0732809A"/>
@@ -8003,7 +8050,7 @@
       </w:pPr>
     </w:lvl>
   </w:abstractNum>
-  <w:abstractNum w:abstractNumId="8" w15:restartNumberingAfterBreak="0">
+  <w:abstractNum w:abstractNumId="8">
     <w:nsid w:val="1DAD2515"/>
     <w:multiLevelType w:val="hybridMultilevel"/>
     <w:tmpl w:val="9C1E9A04"/>
@@ -8116,7 +8163,7 @@
       </w:rPr>
     </w:lvl>
   </w:abstractNum>
-  <w:abstractNum w:abstractNumId="9" w15:restartNumberingAfterBreak="0">
+  <w:abstractNum w:abstractNumId="9">
     <w:nsid w:val="22CD3F94"/>
     <w:multiLevelType w:val="hybridMultilevel"/>
     <w:tmpl w:val="A044FDFA"/>
@@ -8202,7 +8249,7 @@
       </w:pPr>
     </w:lvl>
   </w:abstractNum>
-  <w:abstractNum w:abstractNumId="10" w15:restartNumberingAfterBreak="0">
+  <w:abstractNum w:abstractNumId="10">
     <w:nsid w:val="23536430"/>
     <w:multiLevelType w:val="hybridMultilevel"/>
     <w:tmpl w:val="88CCA070"/>
@@ -8315,7 +8362,7 @@
       </w:rPr>
     </w:lvl>
   </w:abstractNum>
-  <w:abstractNum w:abstractNumId="11" w15:restartNumberingAfterBreak="0">
+  <w:abstractNum w:abstractNumId="11">
     <w:nsid w:val="23C737F5"/>
     <w:multiLevelType w:val="hybridMultilevel"/>
     <w:tmpl w:val="13202166"/>
@@ -8404,7 +8451,7 @@
       </w:pPr>
     </w:lvl>
   </w:abstractNum>
-  <w:abstractNum w:abstractNumId="12" w15:restartNumberingAfterBreak="0">
+  <w:abstractNum w:abstractNumId="12">
     <w:nsid w:val="253348C0"/>
     <w:multiLevelType w:val="hybridMultilevel"/>
     <w:tmpl w:val="5CC6AF8A"/>
@@ -8492,7 +8539,7 @@
       </w:pPr>
     </w:lvl>
   </w:abstractNum>
-  <w:abstractNum w:abstractNumId="13" w15:restartNumberingAfterBreak="0">
+  <w:abstractNum w:abstractNumId="13">
     <w:nsid w:val="26413526"/>
     <w:multiLevelType w:val="hybridMultilevel"/>
     <w:tmpl w:val="A1B4F3F4"/>
@@ -8578,7 +8625,7 @@
       </w:pPr>
     </w:lvl>
   </w:abstractNum>
-  <w:abstractNum w:abstractNumId="14" w15:restartNumberingAfterBreak="0">
+  <w:abstractNum w:abstractNumId="14">
     <w:nsid w:val="264860D5"/>
     <w:multiLevelType w:val="hybridMultilevel"/>
     <w:tmpl w:val="1F1CB5CE"/>
@@ -8667,7 +8714,7 @@
       </w:pPr>
     </w:lvl>
   </w:abstractNum>
-  <w:abstractNum w:abstractNumId="15" w15:restartNumberingAfterBreak="0">
+  <w:abstractNum w:abstractNumId="15">
     <w:nsid w:val="268274C7"/>
     <w:multiLevelType w:val="hybridMultilevel"/>
     <w:tmpl w:val="0732809A"/>
@@ -8756,7 +8803,7 @@
       </w:pPr>
     </w:lvl>
   </w:abstractNum>
-  <w:abstractNum w:abstractNumId="16" w15:restartNumberingAfterBreak="0">
+  <w:abstractNum w:abstractNumId="16">
     <w:nsid w:val="2C5B53B7"/>
     <w:multiLevelType w:val="hybridMultilevel"/>
     <w:tmpl w:val="98BE5D62"/>
@@ -8851,7 +8898,7 @@
       </w:pPr>
     </w:lvl>
   </w:abstractNum>
-  <w:abstractNum w:abstractNumId="17" w15:restartNumberingAfterBreak="0">
+  <w:abstractNum w:abstractNumId="17">
     <w:nsid w:val="326B7ADF"/>
     <w:multiLevelType w:val="hybridMultilevel"/>
     <w:tmpl w:val="243464B4"/>
@@ -8946,7 +8993,7 @@
       </w:pPr>
     </w:lvl>
   </w:abstractNum>
-  <w:abstractNum w:abstractNumId="18" w15:restartNumberingAfterBreak="0">
+  <w:abstractNum w:abstractNumId="18">
     <w:nsid w:val="354021F9"/>
     <w:multiLevelType w:val="hybridMultilevel"/>
     <w:tmpl w:val="16947D2C"/>
@@ -9059,7 +9106,7 @@
       </w:rPr>
     </w:lvl>
   </w:abstractNum>
-  <w:abstractNum w:abstractNumId="19" w15:restartNumberingAfterBreak="0">
+  <w:abstractNum w:abstractNumId="19">
     <w:nsid w:val="36F1759A"/>
     <w:multiLevelType w:val="hybridMultilevel"/>
     <w:tmpl w:val="AC4C80EA"/>
@@ -9172,7 +9219,7 @@
       </w:rPr>
     </w:lvl>
   </w:abstractNum>
-  <w:abstractNum w:abstractNumId="20" w15:restartNumberingAfterBreak="0">
+  <w:abstractNum w:abstractNumId="20">
     <w:nsid w:val="385C6CB3"/>
     <w:multiLevelType w:val="hybridMultilevel"/>
     <w:tmpl w:val="C1C67C5C"/>
@@ -9285,7 +9332,7 @@
       </w:rPr>
     </w:lvl>
   </w:abstractNum>
-  <w:abstractNum w:abstractNumId="21" w15:restartNumberingAfterBreak="0">
+  <w:abstractNum w:abstractNumId="21">
     <w:nsid w:val="40B63A43"/>
     <w:multiLevelType w:val="hybridMultilevel"/>
     <w:tmpl w:val="4D9EFB84"/>
@@ -9380,7 +9427,7 @@
       </w:pPr>
     </w:lvl>
   </w:abstractNum>
-  <w:abstractNum w:abstractNumId="22" w15:restartNumberingAfterBreak="0">
+  <w:abstractNum w:abstractNumId="22">
     <w:nsid w:val="44BC2519"/>
     <w:multiLevelType w:val="hybridMultilevel"/>
     <w:tmpl w:val="EEB2B3B6"/>
@@ -9469,7 +9516,7 @@
       </w:pPr>
     </w:lvl>
   </w:abstractNum>
-  <w:abstractNum w:abstractNumId="23" w15:restartNumberingAfterBreak="0">
+  <w:abstractNum w:abstractNumId="23">
     <w:nsid w:val="473F080D"/>
     <w:multiLevelType w:val="hybridMultilevel"/>
     <w:tmpl w:val="2D601D8A"/>
@@ -9582,7 +9629,7 @@
       </w:rPr>
     </w:lvl>
   </w:abstractNum>
-  <w:abstractNum w:abstractNumId="24" w15:restartNumberingAfterBreak="0">
+  <w:abstractNum w:abstractNumId="24">
     <w:nsid w:val="491908C8"/>
     <w:multiLevelType w:val="hybridMultilevel"/>
     <w:tmpl w:val="13527DC0"/>
@@ -9695,7 +9742,7 @@
       </w:rPr>
     </w:lvl>
   </w:abstractNum>
-  <w:abstractNum w:abstractNumId="25" w15:restartNumberingAfterBreak="0">
+  <w:abstractNum w:abstractNumId="25">
     <w:nsid w:val="4D796141"/>
     <w:multiLevelType w:val="hybridMultilevel"/>
     <w:tmpl w:val="91D04A66"/>
@@ -9808,7 +9855,7 @@
       </w:rPr>
     </w:lvl>
   </w:abstractNum>
-  <w:abstractNum w:abstractNumId="26" w15:restartNumberingAfterBreak="0">
+  <w:abstractNum w:abstractNumId="26">
     <w:nsid w:val="4F5B2890"/>
     <w:multiLevelType w:val="hybridMultilevel"/>
     <w:tmpl w:val="9FAE4850"/>
@@ -9921,7 +9968,7 @@
       </w:rPr>
     </w:lvl>
   </w:abstractNum>
-  <w:abstractNum w:abstractNumId="27" w15:restartNumberingAfterBreak="0">
+  <w:abstractNum w:abstractNumId="27">
     <w:nsid w:val="50F62E8C"/>
     <w:multiLevelType w:val="hybridMultilevel"/>
     <w:tmpl w:val="E78C85C0"/>
@@ -10034,7 +10081,7 @@
       </w:rPr>
     </w:lvl>
   </w:abstractNum>
-  <w:abstractNum w:abstractNumId="28" w15:restartNumberingAfterBreak="0">
+  <w:abstractNum w:abstractNumId="28">
     <w:nsid w:val="546E515B"/>
     <w:multiLevelType w:val="hybridMultilevel"/>
     <w:tmpl w:val="A4DE723A"/>
@@ -10147,7 +10194,7 @@
       </w:rPr>
     </w:lvl>
   </w:abstractNum>
-  <w:abstractNum w:abstractNumId="29" w15:restartNumberingAfterBreak="0">
+  <w:abstractNum w:abstractNumId="29">
     <w:nsid w:val="5507266E"/>
     <w:multiLevelType w:val="hybridMultilevel"/>
     <w:tmpl w:val="22522E3A"/>
@@ -10260,7 +10307,7 @@
       </w:rPr>
     </w:lvl>
   </w:abstractNum>
-  <w:abstractNum w:abstractNumId="30" w15:restartNumberingAfterBreak="0">
+  <w:abstractNum w:abstractNumId="30">
     <w:nsid w:val="55990837"/>
     <w:multiLevelType w:val="hybridMultilevel"/>
     <w:tmpl w:val="960254F8"/>
@@ -10373,7 +10420,7 @@
       </w:rPr>
     </w:lvl>
   </w:abstractNum>
-  <w:abstractNum w:abstractNumId="31" w15:restartNumberingAfterBreak="0">
+  <w:abstractNum w:abstractNumId="31">
     <w:nsid w:val="55BC60FF"/>
     <w:multiLevelType w:val="hybridMultilevel"/>
     <w:tmpl w:val="C1FC87D6"/>
@@ -10462,7 +10509,7 @@
       </w:pPr>
     </w:lvl>
   </w:abstractNum>
-  <w:abstractNum w:abstractNumId="32" w15:restartNumberingAfterBreak="0">
+  <w:abstractNum w:abstractNumId="32">
     <w:nsid w:val="57FD43D1"/>
     <w:multiLevelType w:val="hybridMultilevel"/>
     <w:tmpl w:val="A36A9E3E"/>
@@ -10550,7 +10597,7 @@
       </w:pPr>
     </w:lvl>
   </w:abstractNum>
-  <w:abstractNum w:abstractNumId="33" w15:restartNumberingAfterBreak="0">
+  <w:abstractNum w:abstractNumId="33">
     <w:nsid w:val="5E7757B2"/>
     <w:multiLevelType w:val="multilevel"/>
     <w:tmpl w:val="0E203B02"/>
@@ -10636,7 +10683,7 @@
       </w:pPr>
     </w:lvl>
   </w:abstractNum>
-  <w:abstractNum w:abstractNumId="34" w15:restartNumberingAfterBreak="0">
+  <w:abstractNum w:abstractNumId="34">
     <w:nsid w:val="5F9A715F"/>
     <w:multiLevelType w:val="hybridMultilevel"/>
     <w:tmpl w:val="4B26630C"/>
@@ -10749,7 +10796,7 @@
       </w:rPr>
     </w:lvl>
   </w:abstractNum>
-  <w:abstractNum w:abstractNumId="35" w15:restartNumberingAfterBreak="0">
+  <w:abstractNum w:abstractNumId="35">
     <w:nsid w:val="609D235C"/>
     <w:multiLevelType w:val="hybridMultilevel"/>
     <w:tmpl w:val="848696AC"/>
@@ -10862,7 +10909,7 @@
       </w:rPr>
     </w:lvl>
   </w:abstractNum>
-  <w:abstractNum w:abstractNumId="36" w15:restartNumberingAfterBreak="0">
+  <w:abstractNum w:abstractNumId="36">
     <w:nsid w:val="60FC6BB4"/>
     <w:multiLevelType w:val="hybridMultilevel"/>
     <w:tmpl w:val="671E692E"/>
@@ -10975,7 +11022,7 @@
       </w:rPr>
     </w:lvl>
   </w:abstractNum>
-  <w:abstractNum w:abstractNumId="37" w15:restartNumberingAfterBreak="0">
+  <w:abstractNum w:abstractNumId="37">
     <w:nsid w:val="636274E2"/>
     <w:multiLevelType w:val="hybridMultilevel"/>
     <w:tmpl w:val="0732809A"/>
@@ -11064,7 +11111,7 @@
       </w:pPr>
     </w:lvl>
   </w:abstractNum>
-  <w:abstractNum w:abstractNumId="38" w15:restartNumberingAfterBreak="0">
+  <w:abstractNum w:abstractNumId="38">
     <w:nsid w:val="6B944EC9"/>
     <w:multiLevelType w:val="hybridMultilevel"/>
     <w:tmpl w:val="8076D1AC"/>
@@ -11177,7 +11224,7 @@
       </w:rPr>
     </w:lvl>
   </w:abstractNum>
-  <w:abstractNum w:abstractNumId="39" w15:restartNumberingAfterBreak="0">
+  <w:abstractNum w:abstractNumId="39">
     <w:nsid w:val="6EBD0C51"/>
     <w:multiLevelType w:val="hybridMultilevel"/>
     <w:tmpl w:val="5C28EE1A"/>
@@ -11290,7 +11337,7 @@
       </w:rPr>
     </w:lvl>
   </w:abstractNum>
-  <w:abstractNum w:abstractNumId="40" w15:restartNumberingAfterBreak="0">
+  <w:abstractNum w:abstractNumId="40">
     <w:nsid w:val="6FC05A1C"/>
     <w:multiLevelType w:val="hybridMultilevel"/>
     <w:tmpl w:val="64CC7096"/>
@@ -11403,7 +11450,7 @@
       </w:rPr>
     </w:lvl>
   </w:abstractNum>
-  <w:abstractNum w:abstractNumId="41" w15:restartNumberingAfterBreak="0">
+  <w:abstractNum w:abstractNumId="41">
     <w:nsid w:val="75F22415"/>
     <w:multiLevelType w:val="hybridMultilevel"/>
     <w:tmpl w:val="DB2EF382"/>
@@ -11489,7 +11536,7 @@
       </w:pPr>
     </w:lvl>
   </w:abstractNum>
-  <w:abstractNum w:abstractNumId="42" w15:restartNumberingAfterBreak="0">
+  <w:abstractNum w:abstractNumId="42">
     <w:nsid w:val="766D73FB"/>
     <w:multiLevelType w:val="hybridMultilevel"/>
     <w:tmpl w:val="646AC9A6"/>
@@ -11578,7 +11625,7 @@
       </w:pPr>
     </w:lvl>
   </w:abstractNum>
-  <w:abstractNum w:abstractNumId="43" w15:restartNumberingAfterBreak="0">
+  <w:abstractNum w:abstractNumId="43">
     <w:nsid w:val="771A7929"/>
     <w:multiLevelType w:val="hybridMultilevel"/>
     <w:tmpl w:val="B5EA489E"/>
@@ -11691,7 +11738,7 @@
       </w:rPr>
     </w:lvl>
   </w:abstractNum>
-  <w:abstractNum w:abstractNumId="44" w15:restartNumberingAfterBreak="0">
+  <w:abstractNum w:abstractNumId="44">
     <w:nsid w:val="78326AE8"/>
     <w:multiLevelType w:val="hybridMultilevel"/>
     <w:tmpl w:val="A522BAC2"/>
@@ -11804,7 +11851,7 @@
       </w:rPr>
     </w:lvl>
   </w:abstractNum>
-  <w:abstractNum w:abstractNumId="45" w15:restartNumberingAfterBreak="0">
+  <w:abstractNum w:abstractNumId="45">
     <w:nsid w:val="79B27D66"/>
     <w:multiLevelType w:val="hybridMultilevel"/>
     <w:tmpl w:val="1902DB42"/>
@@ -11917,7 +11964,7 @@
       </w:rPr>
     </w:lvl>
   </w:abstractNum>
-  <w:abstractNum w:abstractNumId="46" w15:restartNumberingAfterBreak="0">
+  <w:abstractNum w:abstractNumId="46">
     <w:nsid w:val="7A0155B4"/>
     <w:multiLevelType w:val="hybridMultilevel"/>
     <w:tmpl w:val="581A57DA"/>
@@ -12202,7 +12249,7 @@
 </file>
 
 <file path=word/styles.xml><?xml version="1.0" encoding="utf-8"?>
-<w:styles xmlns:mc="http://schemas.openxmlformats.org/markup-compatibility/2006" xmlns:r="http://schemas.openxmlformats.org/officeDocument/2006/relationships" xmlns:w="http://schemas.openxmlformats.org/wordprocessingml/2006/main" xmlns:w14="http://schemas.microsoft.com/office/word/2010/wordml" xmlns:w15="http://schemas.microsoft.com/office/word/2012/wordml" xmlns:w16cex="http://schemas.microsoft.com/office/word/2018/wordml/cex" xmlns:w16cid="http://schemas.microsoft.com/office/word/2016/wordml/cid" xmlns:w16="http://schemas.microsoft.com/office/word/2018/wordml" xmlns:w16se="http://schemas.microsoft.com/office/word/2015/wordml/symex" mc:Ignorable="w14 w15 w16se w16cid w16 w16cex">
+<w:styles xmlns:mc="http://schemas.openxmlformats.org/markup-compatibility/2006" xmlns:r="http://schemas.openxmlformats.org/officeDocument/2006/relationships" xmlns:w="http://schemas.openxmlformats.org/wordprocessingml/2006/main" xmlns:w14="http://schemas.microsoft.com/office/word/2010/wordml" mc:Ignorable="w14">
   <w:docDefaults>
     <w:rPrDefault>
       <w:rPr>
@@ -12218,383 +12265,144 @@
       </w:pPr>
     </w:pPrDefault>
   </w:docDefaults>
-  <w:latentStyles w:defLockedState="0" w:defUIPriority="99" w:defSemiHidden="0" w:defUnhideWhenUsed="0" w:defQFormat="0" w:count="376">
-    <w:lsdException w:name="Normal" w:uiPriority="0" w:qFormat="1"/>
-    <w:lsdException w:name="heading 1" w:uiPriority="9" w:qFormat="1"/>
-    <w:lsdException w:name="heading 2" w:semiHidden="1" w:uiPriority="9" w:unhideWhenUsed="1" w:qFormat="1"/>
-    <w:lsdException w:name="heading 3" w:semiHidden="1" w:uiPriority="9" w:unhideWhenUsed="1" w:qFormat="1"/>
-    <w:lsdException w:name="heading 4" w:semiHidden="1" w:uiPriority="9" w:unhideWhenUsed="1" w:qFormat="1"/>
-    <w:lsdException w:name="heading 5" w:semiHidden="1" w:uiPriority="9" w:unhideWhenUsed="1" w:qFormat="1"/>
-    <w:lsdException w:name="heading 6" w:semiHidden="1" w:uiPriority="9" w:unhideWhenUsed="1" w:qFormat="1"/>
-    <w:lsdException w:name="heading 7" w:semiHidden="1" w:uiPriority="9" w:unhideWhenUsed="1" w:qFormat="1"/>
-    <w:lsdException w:name="heading 8" w:semiHidden="1" w:uiPriority="9" w:unhideWhenUsed="1" w:qFormat="1"/>
-    <w:lsdException w:name="heading 9" w:semiHidden="1" w:uiPriority="9" w:unhideWhenUsed="1" w:qFormat="1"/>
-    <w:lsdException w:name="index 1" w:semiHidden="1" w:unhideWhenUsed="1"/>
-    <w:lsdException w:name="index 2" w:semiHidden="1" w:unhideWhenUsed="1"/>
-    <w:lsdException w:name="index 3" w:semiHidden="1" w:unhideWhenUsed="1"/>
-    <w:lsdException w:name="index 4" w:semiHidden="1" w:unhideWhenUsed="1"/>
-    <w:lsdException w:name="index 5" w:semiHidden="1" w:unhideWhenUsed="1"/>
-    <w:lsdException w:name="index 6" w:semiHidden="1" w:unhideWhenUsed="1"/>
-    <w:lsdException w:name="index 7" w:semiHidden="1" w:unhideWhenUsed="1"/>
-    <w:lsdException w:name="index 8" w:semiHidden="1" w:unhideWhenUsed="1"/>
-    <w:lsdException w:name="index 9" w:semiHidden="1" w:unhideWhenUsed="1"/>
-    <w:lsdException w:name="toc 1" w:semiHidden="1" w:uiPriority="39" w:unhideWhenUsed="1"/>
-    <w:lsdException w:name="toc 2" w:semiHidden="1" w:uiPriority="39" w:unhideWhenUsed="1"/>
-    <w:lsdException w:name="toc 3" w:semiHidden="1" w:uiPriority="39" w:unhideWhenUsed="1"/>
-    <w:lsdException w:name="toc 4" w:semiHidden="1" w:uiPriority="39" w:unhideWhenUsed="1"/>
-    <w:lsdException w:name="toc 5" w:semiHidden="1" w:uiPriority="39" w:unhideWhenUsed="1"/>
-    <w:lsdException w:name="toc 6" w:semiHidden="1" w:uiPriority="39" w:unhideWhenUsed="1"/>
-    <w:lsdException w:name="toc 7" w:semiHidden="1" w:uiPriority="39" w:unhideWhenUsed="1"/>
-    <w:lsdException w:name="toc 8" w:semiHidden="1" w:uiPriority="39" w:unhideWhenUsed="1"/>
-    <w:lsdException w:name="toc 9" w:semiHidden="1" w:uiPriority="39" w:unhideWhenUsed="1"/>
-    <w:lsdException w:name="Normal Indent" w:semiHidden="1" w:unhideWhenUsed="1"/>
-    <w:lsdException w:name="footnote text" w:semiHidden="1" w:unhideWhenUsed="1"/>
-    <w:lsdException w:name="annotation text" w:semiHidden="1" w:unhideWhenUsed="1"/>
-    <w:lsdException w:name="header" w:semiHidden="1" w:unhideWhenUsed="1"/>
-    <w:lsdException w:name="footer" w:semiHidden="1" w:unhideWhenUsed="1"/>
-    <w:lsdException w:name="index heading" w:semiHidden="1" w:unhideWhenUsed="1"/>
-    <w:lsdException w:name="caption" w:semiHidden="1" w:uiPriority="35" w:unhideWhenUsed="1" w:qFormat="1"/>
-    <w:lsdException w:name="table of figures" w:semiHidden="1" w:unhideWhenUsed="1"/>
-    <w:lsdException w:name="envelope address" w:semiHidden="1" w:unhideWhenUsed="1"/>
-    <w:lsdException w:name="envelope return" w:semiHidden="1" w:unhideWhenUsed="1"/>
-    <w:lsdException w:name="footnote reference" w:semiHidden="1" w:unhideWhenUsed="1"/>
-    <w:lsdException w:name="annotation reference" w:semiHidden="1" w:unhideWhenUsed="1"/>
-    <w:lsdException w:name="line number" w:semiHidden="1" w:unhideWhenUsed="1"/>
-    <w:lsdException w:name="page number" w:semiHidden="1" w:unhideWhenUsed="1"/>
-    <w:lsdException w:name="endnote reference" w:semiHidden="1" w:unhideWhenUsed="1"/>
-    <w:lsdException w:name="endnote text" w:semiHidden="1" w:unhideWhenUsed="1"/>
-    <w:lsdException w:name="table of authorities" w:semiHidden="1" w:unhideWhenUsed="1"/>
-    <w:lsdException w:name="macro" w:semiHidden="1" w:unhideWhenUsed="1"/>
-    <w:lsdException w:name="toa heading" w:semiHidden="1" w:unhideWhenUsed="1"/>
-    <w:lsdException w:name="List" w:semiHidden="1" w:unhideWhenUsed="1"/>
-    <w:lsdException w:name="List Bullet" w:semiHidden="1" w:unhideWhenUsed="1"/>
-    <w:lsdException w:name="List Number" w:semiHidden="1" w:unhideWhenUsed="1"/>
-    <w:lsdException w:name="List 2" w:semiHidden="1" w:unhideWhenUsed="1"/>
-    <w:lsdException w:name="List 3" w:semiHidden="1" w:unhideWhenUsed="1"/>
-    <w:lsdException w:name="List 4" w:semiHidden="1" w:unhideWhenUsed="1"/>
-    <w:lsdException w:name="List 5" w:semiHidden="1" w:unhideWhenUsed="1"/>
-    <w:lsdException w:name="List Bullet 2" w:semiHidden="1" w:unhideWhenUsed="1"/>
-    <w:lsdException w:name="List Bullet 3" w:semiHidden="1" w:unhideWhenUsed="1"/>
-    <w:lsdException w:name="List Bullet 4" w:semiHidden="1" w:unhideWhenUsed="1"/>
-    <w:lsdException w:name="List Bullet 5" w:semiHidden="1" w:unhideWhenUsed="1"/>
-    <w:lsdException w:name="List Number 2" w:semiHidden="1" w:unhideWhenUsed="1"/>
-    <w:lsdException w:name="List Number 3" w:semiHidden="1" w:unhideWhenUsed="1"/>
-    <w:lsdException w:name="List Number 4" w:semiHidden="1" w:unhideWhenUsed="1"/>
-    <w:lsdException w:name="List Number 5" w:semiHidden="1" w:unhideWhenUsed="1"/>
-    <w:lsdException w:name="Title" w:uiPriority="10"/>
-    <w:lsdException w:name="Closing" w:semiHidden="1" w:unhideWhenUsed="1"/>
-    <w:lsdException w:name="Signature" w:semiHidden="1" w:unhideWhenUsed="1"/>
-    <w:lsdException w:name="Default Paragraph Font" w:semiHidden="1" w:uiPriority="1" w:unhideWhenUsed="1"/>
-    <w:lsdException w:name="Body Text" w:semiHidden="1" w:unhideWhenUsed="1"/>
-    <w:lsdException w:name="Body Text Indent" w:semiHidden="1" w:unhideWhenUsed="1"/>
-    <w:lsdException w:name="List Continue" w:semiHidden="1" w:unhideWhenUsed="1"/>
-    <w:lsdException w:name="List Continue 2" w:semiHidden="1" w:unhideWhenUsed="1"/>
-    <w:lsdException w:name="List Continue 3" w:semiHidden="1" w:unhideWhenUsed="1"/>
-    <w:lsdException w:name="List Continue 4" w:semiHidden="1" w:unhideWhenUsed="1"/>
-    <w:lsdException w:name="List Continue 5" w:semiHidden="1" w:unhideWhenUsed="1"/>
-    <w:lsdException w:name="Message Header" w:semiHidden="1" w:unhideWhenUsed="1"/>
-    <w:lsdException w:name="Subtitle" w:uiPriority="11"/>
-    <w:lsdException w:name="Salutation" w:semiHidden="1" w:unhideWhenUsed="1"/>
-    <w:lsdException w:name="Date" w:semiHidden="1" w:unhideWhenUsed="1"/>
-    <w:lsdException w:name="Body Text First Indent" w:semiHidden="1" w:unhideWhenUsed="1"/>
-    <w:lsdException w:name="Body Text First Indent 2" w:semiHidden="1" w:unhideWhenUsed="1"/>
-    <w:lsdException w:name="Note Heading" w:semiHidden="1" w:unhideWhenUsed="1"/>
-    <w:lsdException w:name="Body Text 2" w:semiHidden="1" w:unhideWhenUsed="1"/>
-    <w:lsdException w:name="Body Text 3" w:semiHidden="1" w:unhideWhenUsed="1"/>
-    <w:lsdException w:name="Body Text Indent 2" w:semiHidden="1" w:unhideWhenUsed="1"/>
-    <w:lsdException w:name="Body Text Indent 3" w:semiHidden="1" w:unhideWhenUsed="1"/>
-    <w:lsdException w:name="Block Text" w:semiHidden="1" w:unhideWhenUsed="1"/>
-    <w:lsdException w:name="Hyperlink" w:semiHidden="1" w:unhideWhenUsed="1"/>
-    <w:lsdException w:name="FollowedHyperlink" w:semiHidden="1" w:unhideWhenUsed="1"/>
-    <w:lsdException w:name="Strong" w:uiPriority="22" w:qFormat="1"/>
-    <w:lsdException w:name="Emphasis" w:uiPriority="20"/>
-    <w:lsdException w:name="Document Map" w:semiHidden="1" w:unhideWhenUsed="1"/>
-    <w:lsdException w:name="Plain Text" w:semiHidden="1" w:unhideWhenUsed="1"/>
-    <w:lsdException w:name="E-mail Signature" w:semiHidden="1" w:unhideWhenUsed="1"/>
-    <w:lsdException w:name="HTML Top of Form" w:semiHidden="1" w:unhideWhenUsed="1"/>
-    <w:lsdException w:name="HTML Bottom of Form" w:semiHidden="1" w:unhideWhenUsed="1"/>
-    <w:lsdException w:name="Normal (Web)" w:semiHidden="1" w:unhideWhenUsed="1"/>
-    <w:lsdException w:name="HTML Acronym" w:semiHidden="1" w:unhideWhenUsed="1"/>
-    <w:lsdException w:name="HTML Address" w:semiHidden="1" w:unhideWhenUsed="1"/>
-    <w:lsdException w:name="HTML Cite" w:semiHidden="1" w:unhideWhenUsed="1"/>
-    <w:lsdException w:name="HTML Code" w:semiHidden="1" w:unhideWhenUsed="1"/>
-    <w:lsdException w:name="HTML Definition" w:semiHidden="1" w:unhideWhenUsed="1"/>
-    <w:lsdException w:name="HTML Keyboard" w:semiHidden="1" w:unhideWhenUsed="1"/>
-    <w:lsdException w:name="HTML Preformatted" w:semiHidden="1" w:unhideWhenUsed="1"/>
-    <w:lsdException w:name="HTML Sample" w:semiHidden="1" w:unhideWhenUsed="1"/>
-    <w:lsdException w:name="HTML Typewriter" w:semiHidden="1" w:unhideWhenUsed="1"/>
-    <w:lsdException w:name="HTML Variable" w:semiHidden="1" w:unhideWhenUsed="1"/>
-    <w:lsdException w:name="Normal Table" w:semiHidden="1" w:unhideWhenUsed="1"/>
-    <w:lsdException w:name="annotation subject" w:semiHidden="1" w:unhideWhenUsed="1"/>
-    <w:lsdException w:name="No List" w:semiHidden="1" w:unhideWhenUsed="1"/>
-    <w:lsdException w:name="Outline List 1" w:semiHidden="1" w:unhideWhenUsed="1"/>
-    <w:lsdException w:name="Outline List 2" w:semiHidden="1" w:unhideWhenUsed="1"/>
-    <w:lsdException w:name="Outline List 3" w:semiHidden="1" w:unhideWhenUsed="1"/>
-    <w:lsdException w:name="Table Simple 1" w:semiHidden="1" w:unhideWhenUsed="1"/>
-    <w:lsdException w:name="Table Simple 2" w:semiHidden="1" w:unhideWhenUsed="1"/>
-    <w:lsdException w:name="Table Simple 3" w:semiHidden="1" w:unhideWhenUsed="1"/>
-    <w:lsdException w:name="Table Classic 1" w:semiHidden="1" w:unhideWhenUsed="1"/>
-    <w:lsdException w:name="Table Classic 2" w:semiHidden="1" w:unhideWhenUsed="1"/>
-    <w:lsdException w:name="Table Classic 3" w:semiHidden="1" w:unhideWhenUsed="1"/>
-    <w:lsdException w:name="Table Classic 4" w:semiHidden="1" w:unhideWhenUsed="1"/>
-    <w:lsdException w:name="Table Colorful 1" w:semiHidden="1" w:unhideWhenUsed="1"/>
-    <w:lsdException w:name="Table Colorful 2" w:semiHidden="1" w:unhideWhenUsed="1"/>
-    <w:lsdException w:name="Table Colorful 3" w:semiHidden="1" w:unhideWhenUsed="1"/>
-    <w:lsdException w:name="Table Columns 1" w:semiHidden="1" w:unhideWhenUsed="1"/>
-    <w:lsdException w:name="Table Columns 2" w:semiHidden="1" w:unhideWhenUsed="1"/>
-    <w:lsdException w:name="Table Columns 3" w:semiHidden="1" w:unhideWhenUsed="1"/>
-    <w:lsdException w:name="Table Columns 4" w:semiHidden="1" w:unhideWhenUsed="1"/>
-    <w:lsdException w:name="Table Columns 5" w:semiHidden="1" w:unhideWhenUsed="1"/>
-    <w:lsdException w:name="Table Grid 1" w:semiHidden="1" w:unhideWhenUsed="1"/>
-    <w:lsdException w:name="Table Grid 2" w:semiHidden="1" w:unhideWhenUsed="1"/>
-    <w:lsdException w:name="Table Grid 3" w:semiHidden="1" w:unhideWhenUsed="1"/>
-    <w:lsdException w:name="Table Grid 4" w:semiHidden="1" w:unhideWhenUsed="1"/>
-    <w:lsdException w:name="Table Grid 5" w:semiHidden="1" w:unhideWhenUsed="1"/>
-    <w:lsdException w:name="Table Grid 6" w:semiHidden="1" w:unhideWhenUsed="1"/>
-    <w:lsdException w:name="Table Grid 7" w:semiHidden="1" w:unhideWhenUsed="1"/>
-    <w:lsdException w:name="Table Grid 8" w:semiHidden="1" w:unhideWhenUsed="1"/>
-    <w:lsdException w:name="Table List 1" w:semiHidden="1" w:unhideWhenUsed="1"/>
-    <w:lsdException w:name="Table List 2" w:semiHidden="1" w:unhideWhenUsed="1"/>
-    <w:lsdException w:name="Table List 3" w:semiHidden="1" w:unhideWhenUsed="1"/>
-    <w:lsdException w:name="Table List 4" w:semiHidden="1" w:unhideWhenUsed="1"/>
-    <w:lsdException w:name="Table List 5" w:semiHidden="1" w:unhideWhenUsed="1"/>
-    <w:lsdException w:name="Table List 6" w:semiHidden="1" w:unhideWhenUsed="1"/>
-    <w:lsdException w:name="Table List 7" w:semiHidden="1" w:unhideWhenUsed="1"/>
-    <w:lsdException w:name="Table List 8" w:semiHidden="1" w:unhideWhenUsed="1"/>
-    <w:lsdException w:name="Table 3D effects 1" w:semiHidden="1" w:unhideWhenUsed="1"/>
-    <w:lsdException w:name="Table 3D effects 2" w:semiHidden="1" w:unhideWhenUsed="1"/>
-    <w:lsdException w:name="Table 3D effects 3" w:semiHidden="1" w:unhideWhenUsed="1"/>
-    <w:lsdException w:name="Table Contemporary" w:semiHidden="1" w:unhideWhenUsed="1"/>
-    <w:lsdException w:name="Table Elegant" w:semiHidden="1" w:unhideWhenUsed="1"/>
-    <w:lsdException w:name="Table Professional" w:semiHidden="1" w:unhideWhenUsed="1"/>
-    <w:lsdException w:name="Table Subtle 1" w:semiHidden="1" w:unhideWhenUsed="1"/>
-    <w:lsdException w:name="Table Subtle 2" w:semiHidden="1" w:unhideWhenUsed="1"/>
-    <w:lsdException w:name="Table Web 1" w:semiHidden="1" w:unhideWhenUsed="1"/>
-    <w:lsdException w:name="Table Web 2" w:semiHidden="1" w:unhideWhenUsed="1"/>
-    <w:lsdException w:name="Table Web 3" w:semiHidden="1" w:unhideWhenUsed="1"/>
-    <w:lsdException w:name="Balloon Text" w:semiHidden="1" w:unhideWhenUsed="1"/>
-    <w:lsdException w:name="Table Grid" w:uiPriority="59"/>
-    <w:lsdException w:name="Table Theme" w:semiHidden="1" w:unhideWhenUsed="1"/>
-    <w:lsdException w:name="Placeholder Text" w:semiHidden="1"/>
-    <w:lsdException w:name="No Spacing" w:uiPriority="1"/>
-    <w:lsdException w:name="Light Shading" w:uiPriority="60"/>
-    <w:lsdException w:name="Light List" w:uiPriority="61"/>
-    <w:lsdException w:name="Light Grid" w:uiPriority="62"/>
-    <w:lsdException w:name="Medium Shading 1" w:uiPriority="63"/>
-    <w:lsdException w:name="Medium Shading 2" w:uiPriority="64"/>
-    <w:lsdException w:name="Medium List 1" w:uiPriority="65"/>
-    <w:lsdException w:name="Medium List 2" w:uiPriority="66"/>
-    <w:lsdException w:name="Medium Grid 1" w:uiPriority="67"/>
-    <w:lsdException w:name="Medium Grid 2" w:uiPriority="68"/>
-    <w:lsdException w:name="Medium Grid 3" w:uiPriority="69"/>
-    <w:lsdException w:name="Dark List" w:uiPriority="70"/>
-    <w:lsdException w:name="Colorful Shading" w:uiPriority="71"/>
-    <w:lsdException w:name="Colorful List" w:uiPriority="72"/>
-    <w:lsdException w:name="Colorful Grid" w:uiPriority="73"/>
-    <w:lsdException w:name="Light Shading Accent 1" w:uiPriority="60"/>
-    <w:lsdException w:name="Light List Accent 1" w:uiPriority="61"/>
-    <w:lsdException w:name="Light Grid Accent 1" w:uiPriority="62"/>
-    <w:lsdException w:name="Medium Shading 1 Accent 1" w:uiPriority="63"/>
-    <w:lsdException w:name="Medium Shading 2 Accent 1" w:uiPriority="64"/>
-    <w:lsdException w:name="Medium List 1 Accent 1" w:uiPriority="65"/>
-    <w:lsdException w:name="Revision" w:semiHidden="1"/>
-    <w:lsdException w:name="List Paragraph" w:uiPriority="34" w:qFormat="1"/>
-    <w:lsdException w:name="Quote" w:uiPriority="29"/>
-    <w:lsdException w:name="Intense Quote" w:uiPriority="30"/>
-    <w:lsdException w:name="Medium List 2 Accent 1" w:uiPriority="66"/>
-    <w:lsdException w:name="Medium Grid 1 Accent 1" w:uiPriority="67"/>
-    <w:lsdException w:name="Medium Grid 2 Accent 1" w:uiPriority="68"/>
-    <w:lsdException w:name="Medium Grid 3 Accent 1" w:uiPriority="69"/>
-    <w:lsdException w:name="Dark List Accent 1" w:uiPriority="70"/>
-    <w:lsdException w:name="Colorful Shading Accent 1" w:uiPriority="71"/>
-    <w:lsdException w:name="Colorful List Accent 1" w:uiPriority="72"/>
-    <w:lsdException w:name="Colorful Grid Accent 1" w:uiPriority="73"/>
-    <w:lsdException w:name="Light Shading Accent 2" w:uiPriority="60"/>
-    <w:lsdException w:name="Light List Accent 2" w:uiPriority="61"/>
-    <w:lsdException w:name="Light Grid Accent 2" w:uiPriority="62"/>
-    <w:lsdException w:name="Medium Shading 1 Accent 2" w:uiPriority="63"/>
-    <w:lsdException w:name="Medium Shading 2 Accent 2" w:uiPriority="64"/>
-    <w:lsdException w:name="Medium List 1 Accent 2" w:uiPriority="65"/>
-    <w:lsdException w:name="Medium List 2 Accent 2" w:uiPriority="66"/>
-    <w:lsdException w:name="Medium Grid 1 Accent 2" w:uiPriority="67"/>
-    <w:lsdException w:name="Medium Grid 2 Accent 2" w:uiPriority="68"/>
-    <w:lsdException w:name="Medium Grid 3 Accent 2" w:uiPriority="69"/>
-    <w:lsdException w:name="Dark List Accent 2" w:uiPriority="70"/>
-    <w:lsdException w:name="Colorful Shading Accent 2" w:uiPriority="71"/>
-    <w:lsdException w:name="Colorful List Accent 2" w:uiPriority="72"/>
-    <w:lsdException w:name="Colorful Grid Accent 2" w:uiPriority="73"/>
-    <w:lsdException w:name="Light Shading Accent 3" w:uiPriority="60"/>
-    <w:lsdException w:name="Light List Accent 3" w:uiPriority="61"/>
-    <w:lsdException w:name="Light Grid Accent 3" w:uiPriority="62"/>
-    <w:lsdException w:name="Medium Shading 1 Accent 3" w:uiPriority="63"/>
-    <w:lsdException w:name="Medium Shading 2 Accent 3" w:uiPriority="64"/>
-    <w:lsdException w:name="Medium List 1 Accent 3" w:uiPriority="65"/>
-    <w:lsdException w:name="Medium List 2 Accent 3" w:uiPriority="66"/>
-    <w:lsdException w:name="Medium Grid 1 Accent 3" w:uiPriority="67"/>
-    <w:lsdException w:name="Medium Grid 2 Accent 3" w:uiPriority="68"/>
-    <w:lsdException w:name="Medium Grid 3 Accent 3" w:uiPriority="69"/>
-    <w:lsdException w:name="Dark List Accent 3" w:uiPriority="70"/>
-    <w:lsdException w:name="Colorful Shading Accent 3" w:uiPriority="71"/>
-    <w:lsdException w:name="Colorful List Accent 3" w:uiPriority="72"/>
-    <w:lsdException w:name="Colorful Grid Accent 3" w:uiPriority="73"/>
-    <w:lsdException w:name="Light Shading Accent 4" w:uiPriority="60"/>
-    <w:lsdException w:name="Light List Accent 4" w:uiPriority="61"/>
-    <w:lsdException w:name="Light Grid Accent 4" w:uiPriority="62"/>
-    <w:lsdException w:name="Medium Shading 1 Accent 4" w:uiPriority="63"/>
-    <w:lsdException w:name="Medium Shading 2 Accent 4" w:uiPriority="64"/>
-    <w:lsdException w:name="Medium List 1 Accent 4" w:uiPriority="65"/>
-    <w:lsdException w:name="Medium List 2 Accent 4" w:uiPriority="66"/>
-    <w:lsdException w:name="Medium Grid 1 Accent 4" w:uiPriority="67"/>
-    <w:lsdException w:name="Medium Grid 2 Accent 4" w:uiPriority="68"/>
-    <w:lsdException w:name="Medium Grid 3 Accent 4" w:uiPriority="69"/>
-    <w:lsdException w:name="Dark List Accent 4" w:uiPriority="70"/>
-    <w:lsdException w:name="Colorful Shading Accent 4" w:uiPriority="71"/>
-    <w:lsdException w:name="Colorful List Accent 4" w:uiPriority="72"/>
-    <w:lsdException w:name="Colorful Grid Accent 4" w:uiPriority="73"/>
-    <w:lsdException w:name="Light Shading Accent 5" w:uiPriority="60"/>
-    <w:lsdException w:name="Light List Accent 5" w:uiPriority="61"/>
-    <w:lsdException w:name="Light Grid Accent 5" w:uiPriority="62"/>
-    <w:lsdException w:name="Medium Shading 1 Accent 5" w:uiPriority="63"/>
-    <w:lsdException w:name="Medium Shading 2 Accent 5" w:uiPriority="64"/>
-    <w:lsdException w:name="Medium List 1 Accent 5" w:uiPriority="65"/>
-    <w:lsdException w:name="Medium List 2 Accent 5" w:uiPriority="66"/>
-    <w:lsdException w:name="Medium Grid 1 Accent 5" w:uiPriority="67"/>
-    <w:lsdException w:name="Medium Grid 2 Accent 5" w:uiPriority="68"/>
-    <w:lsdException w:name="Medium Grid 3 Accent 5" w:uiPriority="69"/>
-    <w:lsdException w:name="Dark List Accent 5" w:uiPriority="70"/>
-    <w:lsdException w:name="Colorful Shading Accent 5" w:uiPriority="71"/>
-    <w:lsdException w:name="Colorful List Accent 5" w:uiPriority="72"/>
-    <w:lsdException w:name="Colorful Grid Accent 5" w:uiPriority="73"/>
-    <w:lsdException w:name="Light Shading Accent 6" w:uiPriority="60"/>
-    <w:lsdException w:name="Light List Accent 6" w:uiPriority="61"/>
-    <w:lsdException w:name="Light Grid Accent 6" w:uiPriority="62"/>
-    <w:lsdException w:name="Medium Shading 1 Accent 6" w:uiPriority="63"/>
-    <w:lsdException w:name="Medium Shading 2 Accent 6" w:uiPriority="64"/>
-    <w:lsdException w:name="Medium List 1 Accent 6" w:uiPriority="65"/>
-    <w:lsdException w:name="Medium List 2 Accent 6" w:uiPriority="66"/>
-    <w:lsdException w:name="Medium Grid 1 Accent 6" w:uiPriority="67"/>
-    <w:lsdException w:name="Medium Grid 2 Accent 6" w:uiPriority="68"/>
-    <w:lsdException w:name="Medium Grid 3 Accent 6" w:uiPriority="69"/>
-    <w:lsdException w:name="Dark List Accent 6" w:uiPriority="70"/>
-    <w:lsdException w:name="Colorful Shading Accent 6" w:uiPriority="71"/>
-    <w:lsdException w:name="Colorful List Accent 6" w:uiPriority="72"/>
-    <w:lsdException w:name="Colorful Grid Accent 6" w:uiPriority="73"/>
-    <w:lsdException w:name="Subtle Emphasis" w:uiPriority="19"/>
-    <w:lsdException w:name="Intense Emphasis" w:uiPriority="21"/>
-    <w:lsdException w:name="Subtle Reference" w:uiPriority="31"/>
-    <w:lsdException w:name="Intense Reference" w:uiPriority="32"/>
-    <w:lsdException w:name="Book Title" w:uiPriority="33"/>
-    <w:lsdException w:name="Bibliography" w:semiHidden="1" w:uiPriority="37" w:unhideWhenUsed="1"/>
-    <w:lsdException w:name="TOC Heading" w:semiHidden="1" w:uiPriority="39" w:unhideWhenUsed="1" w:qFormat="1"/>
-    <w:lsdException w:name="Plain Table 1" w:uiPriority="41"/>
-    <w:lsdException w:name="Plain Table 2" w:uiPriority="42"/>
-    <w:lsdException w:name="Plain Table 3" w:uiPriority="43"/>
-    <w:lsdException w:name="Plain Table 4" w:uiPriority="44"/>
-    <w:lsdException w:name="Plain Table 5" w:uiPriority="45"/>
-    <w:lsdException w:name="Grid Table Light" w:uiPriority="40"/>
-    <w:lsdException w:name="Grid Table 1 Light" w:uiPriority="46"/>
-    <w:lsdException w:name="Grid Table 2" w:uiPriority="47"/>
-    <w:lsdException w:name="Grid Table 3" w:uiPriority="48"/>
-    <w:lsdException w:name="Grid Table 4" w:uiPriority="49"/>
-    <w:lsdException w:name="Grid Table 5 Dark" w:uiPriority="50"/>
-    <w:lsdException w:name="Grid Table 6 Colorful" w:uiPriority="51"/>
-    <w:lsdException w:name="Grid Table 7 Colorful" w:uiPriority="52"/>
-    <w:lsdException w:name="Grid Table 1 Light Accent 1" w:uiPriority="46"/>
-    <w:lsdException w:name="Grid Table 2 Accent 1" w:uiPriority="47"/>
-    <w:lsdException w:name="Grid Table 3 Accent 1" w:uiPriority="48"/>
-    <w:lsdException w:name="Grid Table 4 Accent 1" w:uiPriority="49"/>
-    <w:lsdException w:name="Grid Table 5 Dark Accent 1" w:uiPriority="50"/>
-    <w:lsdException w:name="Grid Table 6 Colorful Accent 1" w:uiPriority="51"/>
-    <w:lsdException w:name="Grid Table 7 Colorful Accent 1" w:uiPriority="52"/>
-    <w:lsdException w:name="Grid Table 1 Light Accent 2" w:uiPriority="46"/>
-    <w:lsdException w:name="Grid Table 2 Accent 2" w:uiPriority="47"/>
-    <w:lsdException w:name="Grid Table 3 Accent 2" w:uiPriority="48"/>
-    <w:lsdException w:name="Grid Table 4 Accent 2" w:uiPriority="49"/>
-    <w:lsdException w:name="Grid Table 5 Dark Accent 2" w:uiPriority="50"/>
-    <w:lsdException w:name="Grid Table 6 Colorful Accent 2" w:uiPriority="51"/>
-    <w:lsdException w:name="Grid Table 7 Colorful Accent 2" w:uiPriority="52"/>
-    <w:lsdException w:name="Grid Table 1 Light Accent 3" w:uiPriority="46"/>
-    <w:lsdException w:name="Grid Table 2 Accent 3" w:uiPriority="47"/>
-    <w:lsdException w:name="Grid Table 3 Accent 3" w:uiPriority="48"/>
-    <w:lsdException w:name="Grid Table 4 Accent 3" w:uiPriority="49"/>
-    <w:lsdException w:name="Grid Table 5 Dark Accent 3" w:uiPriority="50"/>
-    <w:lsdException w:name="Grid Table 6 Colorful Accent 3" w:uiPriority="51"/>
-    <w:lsdException w:name="Grid Table 7 Colorful Accent 3" w:uiPriority="52"/>
-    <w:lsdException w:name="Grid Table 1 Light Accent 4" w:uiPriority="46"/>
-    <w:lsdException w:name="Grid Table 2 Accent 4" w:uiPriority="47"/>
-    <w:lsdException w:name="Grid Table 3 Accent 4" w:uiPriority="48"/>
-    <w:lsdException w:name="Grid Table 4 Accent 4" w:uiPriority="49"/>
-    <w:lsdException w:name="Grid Table 5 Dark Accent 4" w:uiPriority="50"/>
-    <w:lsdException w:name="Grid Table 6 Colorful Accent 4" w:uiPriority="51"/>
-    <w:lsdException w:name="Grid Table 7 Colorful Accent 4" w:uiPriority="52"/>
-    <w:lsdException w:name="Grid Table 1 Light Accent 5" w:uiPriority="46"/>
-    <w:lsdException w:name="Grid Table 2 Accent 5" w:uiPriority="47"/>
-    <w:lsdException w:name="Grid Table 3 Accent 5" w:uiPriority="48"/>
-    <w:lsdException w:name="Grid Table 4 Accent 5" w:uiPriority="49"/>
-    <w:lsdException w:name="Grid Table 5 Dark Accent 5" w:uiPriority="50"/>
-    <w:lsdException w:name="Grid Table 6 Colorful Accent 5" w:uiPriority="51"/>
-    <w:lsdException w:name="Grid Table 7 Colorful Accent 5" w:uiPriority="52"/>
-    <w:lsdException w:name="Grid Table 1 Light Accent 6" w:uiPriority="46"/>
-    <w:lsdException w:name="Grid Table 2 Accent 6" w:uiPriority="47"/>
-    <w:lsdException w:name="Grid Table 3 Accent 6" w:uiPriority="48"/>
-    <w:lsdException w:name="Grid Table 4 Accent 6" w:uiPriority="49"/>
-    <w:lsdException w:name="Grid Table 5 Dark Accent 6" w:uiPriority="50"/>
-    <w:lsdException w:name="Grid Table 6 Colorful Accent 6" w:uiPriority="51"/>
-    <w:lsdException w:name="Grid Table 7 Colorful Accent 6" w:uiPriority="52"/>
-    <w:lsdException w:name="List Table 1 Light" w:uiPriority="46"/>
-    <w:lsdException w:name="List Table 2" w:uiPriority="47"/>
-    <w:lsdException w:name="List Table 3" w:uiPriority="48"/>
-    <w:lsdException w:name="List Table 4" w:uiPriority="49"/>
-    <w:lsdException w:name="List Table 5 Dark" w:uiPriority="50"/>
-    <w:lsdException w:name="List Table 6 Colorful" w:uiPriority="51"/>
-    <w:lsdException w:name="List Table 7 Colorful" w:uiPriority="52"/>
-    <w:lsdException w:name="List Table 1 Light Accent 1" w:uiPriority="46"/>
-    <w:lsdException w:name="List Table 2 Accent 1" w:uiPriority="47"/>
-    <w:lsdException w:name="List Table 3 Accent 1" w:uiPriority="48"/>
-    <w:lsdException w:name="List Table 4 Accent 1" w:uiPriority="49"/>
-    <w:lsdException w:name="List Table 5 Dark Accent 1" w:uiPriority="50"/>
-    <w:lsdException w:name="List Table 6 Colorful Accent 1" w:uiPriority="51"/>
-    <w:lsdException w:name="List Table 7 Colorful Accent 1" w:uiPriority="52"/>
-    <w:lsdException w:name="List Table 1 Light Accent 2" w:uiPriority="46"/>
-    <w:lsdException w:name="List Table 2 Accent 2" w:uiPriority="47"/>
-    <w:lsdException w:name="List Table 3 Accent 2" w:uiPriority="48"/>
-    <w:lsdException w:name="List Table 4 Accent 2" w:uiPriority="49"/>
-    <w:lsdException w:name="List Table 5 Dark Accent 2" w:uiPriority="50"/>
-    <w:lsdException w:name="List Table 6 Colorful Accent 2" w:uiPriority="51"/>
-    <w:lsdException w:name="List Table 7 Colorful Accent 2" w:uiPriority="52"/>
-    <w:lsdException w:name="List Table 1 Light Accent 3" w:uiPriority="46"/>
-    <w:lsdException w:name="List Table 2 Accent 3" w:uiPriority="47"/>
-    <w:lsdException w:name="List Table 3 Accent 3" w:uiPriority="48"/>
-    <w:lsdException w:name="List Table 4 Accent 3" w:uiPriority="49"/>
-    <w:lsdException w:name="List Table 5 Dark Accent 3" w:uiPriority="50"/>
-    <w:lsdException w:name="List Table 6 Colorful Accent 3" w:uiPriority="51"/>
-    <w:lsdException w:name="List Table 7 Colorful Accent 3" w:uiPriority="52"/>
-    <w:lsdException w:name="List Table 1 Light Accent 4" w:uiPriority="46"/>
-    <w:lsdException w:name="List Table 2 Accent 4" w:uiPriority="47"/>
-    <w:lsdException w:name="List Table 3 Accent 4" w:uiPriority="48"/>
-    <w:lsdException w:name="List Table 4 Accent 4" w:uiPriority="49"/>
-    <w:lsdException w:name="List Table 5 Dark Accent 4" w:uiPriority="50"/>
-    <w:lsdException w:name="List Table 6 Colorful Accent 4" w:uiPriority="51"/>
-    <w:lsdException w:name="List Table 7 Colorful Accent 4" w:uiPriority="52"/>
-    <w:lsdException w:name="List Table 1 Light Accent 5" w:uiPriority="46"/>
-    <w:lsdException w:name="List Table 2 Accent 5" w:uiPriority="47"/>
-    <w:lsdException w:name="List Table 3 Accent 5" w:uiPriority="48"/>
-    <w:lsdException w:name="List Table 4 Accent 5" w:uiPriority="49"/>
-    <w:lsdException w:name="List Table 5 Dark Accent 5" w:uiPriority="50"/>
-    <w:lsdException w:name="List Table 6 Colorful Accent 5" w:uiPriority="51"/>
-    <w:lsdException w:name="List Table 7 Colorful Accent 5" w:uiPriority="52"/>
-    <w:lsdException w:name="List Table 1 Light Accent 6" w:uiPriority="46"/>
-    <w:lsdException w:name="List Table 2 Accent 6" w:uiPriority="47"/>
-    <w:lsdException w:name="List Table 3 Accent 6" w:uiPriority="48"/>
-    <w:lsdException w:name="List Table 4 Accent 6" w:uiPriority="49"/>
-    <w:lsdException w:name="List Table 5 Dark Accent 6" w:uiPriority="50"/>
-    <w:lsdException w:name="List Table 6 Colorful Accent 6" w:uiPriority="51"/>
-    <w:lsdException w:name="List Table 7 Colorful Accent 6" w:uiPriority="52"/>
-    <w:lsdException w:name="Mention" w:semiHidden="1" w:unhideWhenUsed="1"/>
-    <w:lsdException w:name="Smart Hyperlink" w:semiHidden="1" w:unhideWhenUsed="1"/>
-    <w:lsdException w:name="Hashtag" w:semiHidden="1" w:unhideWhenUsed="1"/>
-    <w:lsdException w:name="Unresolved Mention" w:semiHidden="1" w:unhideWhenUsed="1"/>
-    <w:lsdException w:name="Smart Link" w:semiHidden="1" w:unhideWhenUsed="1"/>
+  <w:latentStyles w:defLockedState="0" w:defUIPriority="99" w:defSemiHidden="1" w:defUnhideWhenUsed="1" w:defQFormat="0" w:count="267">
+    <w:lsdException w:name="Normal" w:semiHidden="0" w:uiPriority="0" w:unhideWhenUsed="0" w:qFormat="1"/>
+    <w:lsdException w:name="heading 1" w:semiHidden="0" w:uiPriority="9" w:unhideWhenUsed="0" w:qFormat="1"/>
+    <w:lsdException w:name="heading 2" w:uiPriority="9" w:qFormat="1"/>
+    <w:lsdException w:name="heading 3" w:uiPriority="9" w:qFormat="1"/>
+    <w:lsdException w:name="heading 4" w:uiPriority="9" w:qFormat="1"/>
+    <w:lsdException w:name="heading 5" w:uiPriority="9" w:qFormat="1"/>
+    <w:lsdException w:name="heading 6" w:uiPriority="9" w:qFormat="1"/>
+    <w:lsdException w:name="heading 7" w:uiPriority="9" w:qFormat="1"/>
+    <w:lsdException w:name="heading 8" w:uiPriority="9" w:qFormat="1"/>
+    <w:lsdException w:name="heading 9" w:uiPriority="9" w:qFormat="1"/>
+    <w:lsdException w:name="toc 1" w:uiPriority="39"/>
+    <w:lsdException w:name="toc 2" w:uiPriority="39"/>
+    <w:lsdException w:name="toc 3" w:uiPriority="39"/>
+    <w:lsdException w:name="toc 4" w:uiPriority="39"/>
+    <w:lsdException w:name="toc 5" w:uiPriority="39"/>
+    <w:lsdException w:name="toc 6" w:uiPriority="39"/>
+    <w:lsdException w:name="toc 7" w:uiPriority="39"/>
+    <w:lsdException w:name="toc 8" w:uiPriority="39"/>
+    <w:lsdException w:name="toc 9" w:uiPriority="39"/>
+    <w:lsdException w:name="caption" w:uiPriority="35" w:qFormat="1"/>
+    <w:lsdException w:name="Title" w:semiHidden="0" w:uiPriority="10" w:unhideWhenUsed="0"/>
+    <w:lsdException w:name="Default Paragraph Font" w:uiPriority="1"/>
+    <w:lsdException w:name="Subtitle" w:semiHidden="0" w:uiPriority="11" w:unhideWhenUsed="0"/>
+    <w:lsdException w:name="Strong" w:semiHidden="0" w:uiPriority="22" w:unhideWhenUsed="0" w:qFormat="1"/>
+    <w:lsdException w:name="Emphasis" w:semiHidden="0" w:uiPriority="20" w:unhideWhenUsed="0"/>
+    <w:lsdException w:name="Table Grid" w:semiHidden="0" w:uiPriority="59" w:unhideWhenUsed="0"/>
+    <w:lsdException w:name="Placeholder Text" w:unhideWhenUsed="0"/>
+    <w:lsdException w:name="No Spacing" w:semiHidden="0" w:uiPriority="1" w:unhideWhenUsed="0"/>
+    <w:lsdException w:name="Light Shading" w:semiHidden="0" w:uiPriority="60" w:unhideWhenUsed="0"/>
+    <w:lsdException w:name="Light List" w:semiHidden="0" w:uiPriority="61" w:unhideWhenUsed="0"/>
+    <w:lsdException w:name="Light Grid" w:semiHidden="0" w:uiPriority="62" w:unhideWhenUsed="0"/>
+    <w:lsdException w:name="Medium Shading 1" w:semiHidden="0" w:uiPriority="63" w:unhideWhenUsed="0"/>
+    <w:lsdException w:name="Medium Shading 2" w:semiHidden="0" w:uiPriority="64" w:unhideWhenUsed="0"/>
+    <w:lsdException w:name="Medium List 1" w:semiHidden="0" w:uiPriority="65" w:unhideWhenUsed="0"/>
+    <w:lsdException w:name="Medium List 2" w:semiHidden="0" w:uiPriority="66" w:unhideWhenUsed="0"/>
+    <w:lsdException w:name="Medium Grid 1" w:semiHidden="0" w:uiPriority="67" w:unhideWhenUsed="0"/>
+    <w:lsdException w:name="Medium Grid 2" w:semiHidden="0" w:uiPriority="68" w:unhideWhenUsed="0"/>
+    <w:lsdException w:name="Medium Grid 3" w:semiHidden="0" w:uiPriority="69" w:unhideWhenUsed="0"/>
+    <w:lsdException w:name="Dark List" w:semiHidden="0" w:uiPriority="70" w:unhideWhenUsed="0"/>
+    <w:lsdException w:name="Colorful Shading" w:semiHidden="0" w:uiPriority="71" w:unhideWhenUsed="0"/>
+    <w:lsdException w:name="Colorful List" w:semiHidden="0" w:uiPriority="72" w:unhideWhenUsed="0"/>
+    <w:lsdException w:name="Colorful Grid" w:semiHidden="0" w:uiPriority="73" w:unhideWhenUsed="0"/>
+    <w:lsdException w:name="Light Shading Accent 1" w:semiHidden="0" w:uiPriority="60" w:unhideWhenUsed="0"/>
+    <w:lsdException w:name="Light List Accent 1" w:semiHidden="0" w:uiPriority="61" w:unhideWhenUsed="0"/>
+    <w:lsdException w:name="Light Grid Accent 1" w:semiHidden="0" w:uiPriority="62" w:unhideWhenUsed="0"/>
+    <w:lsdException w:name="Medium Shading 1 Accent 1" w:semiHidden="0" w:uiPriority="63" w:unhideWhenUsed="0"/>
+    <w:lsdException w:name="Medium Shading 2 Accent 1" w:semiHidden="0" w:uiPriority="64" w:unhideWhenUsed="0"/>
+    <w:lsdException w:name="Medium List 1 Accent 1" w:semiHidden="0" w:uiPriority="65" w:unhideWhenUsed="0"/>
+    <w:lsdException w:name="Revision" w:unhideWhenUsed="0"/>
+    <w:lsdException w:name="List Paragraph" w:semiHidden="0" w:uiPriority="34" w:unhideWhenUsed="0" w:qFormat="1"/>
+    <w:lsdException w:name="Quote" w:semiHidden="0" w:uiPriority="29" w:unhideWhenUsed="0"/>
+    <w:lsdException w:name="Intense Quote" w:semiHidden="0" w:uiPriority="30" w:unhideWhenUsed="0"/>
+    <w:lsdException w:name="Medium List 2 Accent 1" w:semiHidden="0" w:uiPriority="66" w:unhideWhenUsed="0"/>
+    <w:lsdException w:name="Medium Grid 1 Accent 1" w:semiHidden="0" w:uiPriority="67" w:unhideWhenUsed="0"/>
+    <w:lsdException w:name="Medium Grid 2 Accent 1" w:semiHidden="0" w:uiPriority="68" w:unhideWhenUsed="0"/>
+    <w:lsdException w:name="Medium Grid 3 Accent 1" w:semiHidden="0" w:uiPriority="69" w:unhideWhenUsed="0"/>
+    <w:lsdException w:name="Dark List Accent 1" w:semiHidden="0" w:uiPriority="70" w:unhideWhenUsed="0"/>
+    <w:lsdException w:name="Colorful Shading Accent 1" w:semiHidden="0" w:uiPriority="71" w:unhideWhenUsed="0"/>
+    <w:lsdException w:name="Colorful List Accent 1" w:semiHidden="0" w:uiPriority="72" w:unhideWhenUsed="0"/>
+    <w:lsdException w:name="Colorful Grid Accent 1" w:semiHidden="0" w:uiPriority="73" w:unhideWhenUsed="0"/>
+    <w:lsdException w:name="Light Shading Accent 2" w:semiHidden="0" w:uiPriority="60" w:unhideWhenUsed="0"/>
+    <w:lsdException w:name="Light List Accent 2" w:semiHidden="0" w:uiPriority="61" w:unhideWhenUsed="0"/>
+    <w:lsdException w:name="Light Grid Accent 2" w:semiHidden="0" w:uiPriority="62" w:unhideWhenUsed="0"/>
+    <w:lsdException w:name="Medium Shading 1 Accent 2" w:semiHidden="0" w:uiPriority="63" w:unhideWhenUsed="0"/>
+    <w:lsdException w:name="Medium Shading 2 Accent 2" w:semiHidden="0" w:uiPriority="64" w:unhideWhenUsed="0"/>
+    <w:lsdException w:name="Medium List 1 Accent 2" w:semiHidden="0" w:uiPriority="65" w:unhideWhenUsed="0"/>
+    <w:lsdException w:name="Medium List 2 Accent 2" w:semiHidden="0" w:uiPriority="66" w:unhideWhenUsed="0"/>
+    <w:lsdException w:name="Medium Grid 1 Accent 2" w:semiHidden="0" w:uiPriority="67" w:unhideWhenUsed="0"/>
+    <w:lsdException w:name="Medium Grid 2 Accent 2" w:semiHidden="0" w:uiPriority="68" w:unhideWhenUsed="0"/>
+    <w:lsdException w:name="Medium Grid 3 Accent 2" w:semiHidden="0" w:uiPriority="69" w:unhideWhenUsed="0"/>
+    <w:lsdException w:name="Dark List Accent 2" w:semiHidden="0" w:uiPriority="70" w:unhideWhenUsed="0"/>
+    <w:lsdException w:name="Colorful Shading Accent 2" w:semiHidden="0" w:uiPriority="71" w:unhideWhenUsed="0"/>
+    <w:lsdException w:name="Colorful List Accent 2" w:semiHidden="0" w:uiPriority="72" w:unhideWhenUsed="0"/>
+    <w:lsdException w:name="Colorful Grid Accent 2" w:semiHidden="0" w:uiPriority="73" w:unhideWhenUsed="0"/>
+    <w:lsdException w:name="Light Shading Accent 3" w:semiHidden="0" w:uiPriority="60" w:unhideWhenUsed="0"/>
+    <w:lsdException w:name="Light List Accent 3" w:semiHidden="0" w:uiPriority="61" w:unhideWhenUsed="0"/>
+    <w:lsdException w:name="Light Grid Accent 3" w:semiHidden="0" w:uiPriority="62" w:unhideWhenUsed="0"/>
+    <w:lsdException w:name="Medium Shading 1 Accent 3" w:semiHidden="0" w:uiPriority="63" w:unhideWhenUsed="0"/>
+    <w:lsdException w:name="Medium Shading 2 Accent 3" w:semiHidden="0" w:uiPriority="64" w:unhideWhenUsed="0"/>
+    <w:lsdException w:name="Medium List 1 Accent 3" w:semiHidden="0" w:uiPriority="65" w:unhideWhenUsed="0"/>
+    <w:lsdException w:name="Medium List 2 Accent 3" w:semiHidden="0" w:uiPriority="66" w:unhideWhenUsed="0"/>
+    <w:lsdException w:name="Medium Grid 1 Accent 3" w:semiHidden="0" w:uiPriority="67" w:unhideWhenUsed="0"/>
+    <w:lsdException w:name="Medium Grid 2 Accent 3" w:semiHidden="0" w:uiPriority="68" w:unhideWhenUsed="0"/>
+    <w:lsdException w:name="Medium Grid 3 Accent 3" w:semiHidden="0" w:uiPriority="69" w:unhideWhenUsed="0"/>
+    <w:lsdException w:name="Dark List Accent 3" w:semiHidden="0" w:uiPriority="70" w:unhideWhenUsed="0"/>
+    <w:lsdException w:name="Colorful Shading Accent 3" w:semiHidden="0" w:uiPriority="71" w:unhideWhenUsed="0"/>
+    <w:lsdException w:name="Colorful List Accent 3" w:semiHidden="0" w:uiPriority="72" w:unhideWhenUsed="0"/>
+    <w:lsdException w:name="Colorful Grid Accent 3" w:semiHidden="0" w:uiPriority="73" w:unhideWhenUsed="0"/>
+    <w:lsdException w:name="Light Shading Accent 4" w:semiHidden="0" w:uiPriority="60" w:unhideWhenUsed="0"/>
+    <w:lsdException w:name="Light List Accent 4" w:semiHidden="0" w:uiPriority="61" w:unhideWhenUsed="0"/>
+    <w:lsdException w:name="Light Grid Accent 4" w:semiHidden="0" w:uiPriority="62" w:unhideWhenUsed="0"/>
+    <w:lsdException w:name="Medium Shading 1 Accent 4" w:semiHidden="0" w:uiPriority="63" w:unhideWhenUsed="0"/>
+    <w:lsdException w:name="Medium Shading 2 Accent 4" w:semiHidden="0" w:uiPriority="64" w:unhideWhenUsed="0"/>
+    <w:lsdException w:name="Medium List 1 Accent 4" w:semiHidden="0" w:uiPriority="65" w:unhideWhenUsed="0"/>
+    <w:lsdException w:name="Medium List 2 Accent 4" w:semiHidden="0" w:uiPriority="66" w:unhideWhenUsed="0"/>
+    <w:lsdException w:name="Medium Grid 1 Accent 4" w:semiHidden="0" w:uiPriority="67" w:unhideWhenUsed="0"/>
+    <w:lsdException w:name="Medium Grid 2 Accent 4" w:semiHidden="0" w:uiPriority="68" w:unhideWhenUsed="0"/>
+    <w:lsdException w:name="Medium Grid 3 Accent 4" w:semiHidden="0" w:uiPriority="69" w:unhideWhenUsed="0"/>
+    <w:lsdException w:name="Dark List Accent 4" w:semiHidden="0" w:uiPriority="70" w:unhideWhenUsed="0"/>
+    <w:lsdException w:name="Colorful Shading Accent 4" w:semiHidden="0" w:uiPriority="71" w:unhideWhenUsed="0"/>
+    <w:lsdException w:name="Colorful List Accent 4" w:semiHidden="0" w:uiPriority="72" w:unhideWhenUsed="0"/>
+    <w:lsdException w:name="Colorful Grid Accent 4" w:semiHidden="0" w:uiPriority="73" w:unhideWhenUsed="0"/>
+    <w:lsdException w:name="Light Shading Accent 5" w:semiHidden="0" w:uiPriority="60" w:unhideWhenUsed="0"/>
+    <w:lsdException w:name="Light List Accent 5" w:semiHidden="0" w:uiPriority="61" w:unhideWhenUsed="0"/>
+    <w:lsdException w:name="Light Grid Accent 5" w:semiHidden="0" w:uiPriority="62" w:unhideWhenUsed="0"/>
+    <w:lsdException w:name="Medium Shading 1 Accent 5" w:semiHidden="0" w:uiPriority="63" w:unhideWhenUsed="0"/>
+    <w:lsdException w:name="Medium Shading 2 Accent 5" w:semiHidden="0" w:uiPriority="64" w:unhideWhenUsed="0"/>
+    <w:lsdException w:name="Medium List 1 Accent 5" w:semiHidden="0" w:uiPriority="65" w:unhideWhenUsed="0"/>
+    <w:lsdException w:name="Medium List 2 Accent 5" w:semiHidden="0" w:uiPriority="66" w:unhideWhenUsed="0"/>
+    <w:lsdException w:name="Medium Grid 1 Accent 5" w:semiHidden="0" w:uiPriority="67" w:unhideWhenUsed="0"/>
+    <w:lsdException w:name="Medium Grid 2 Accent 5" w:semiHidden="0" w:uiPriority="68" w:unhideWhenUsed="0"/>
+    <w:lsdException w:name="Medium Grid 3 Accent 5" w:semiHidden="0" w:uiPriority="69" w:unhideWhenUsed="0"/>
+    <w:lsdException w:name="Dark List Accent 5" w:semiHidden="0" w:uiPriority="70" w:unhideWhenUsed="0"/>
+    <w:lsdException w:name="Colorful Shading Accent 5" w:semiHidden="0" w:uiPriority="71" w:unhideWhenUsed="0"/>
+    <w:lsdException w:name="Colorful List Accent 5" w:semiHidden="0" w:uiPriority="72" w:unhideWhenUsed="0"/>
+    <w:lsdException w:name="Colorful Grid Accent 5" w:semiHidden="0" w:uiPriority="73" w:unhideWhenUsed="0"/>
+    <w:lsdException w:name="Light Shading Accent 6" w:semiHidden="0" w:uiPriority="60" w:unhideWhenUsed="0"/>
+    <w:lsdException w:name="Light List Accent 6" w:semiHidden="0" w:uiPriority="61" w:unhideWhenUsed="0"/>
+    <w:lsdException w:name="Light Grid Accent 6" w:semiHidden="0" w:uiPriority="62" w:unhideWhenUsed="0"/>
+    <w:lsdException w:name="Medium Shading 1 Accent 6" w:semiHidden="0" w:uiPriority="63" w:unhideWhenUsed="0"/>
+    <w:lsdException w:name="Medium Shading 2 Accent 6" w:semiHidden="0" w:uiPriority="64" w:unhideWhenUsed="0"/>
+    <w:lsdException w:name="Medium List 1 Accent 6" w:semiHidden="0" w:uiPriority="65" w:unhideWhenUsed="0"/>
+    <w:lsdException w:name="Medium List 2 Accent 6" w:semiHidden="0" w:uiPriority="66" w:unhideWhenUsed="0"/>
+    <w:lsdException w:name="Medium Grid 1 Accent 6" w:semiHidden="0" w:uiPriority="67" w:unhideWhenUsed="0"/>
+    <w:lsdException w:name="Medium Grid 2 Accent 6" w:semiHidden="0" w:uiPriority="68" w:unhideWhenUsed="0"/>
+    <w:lsdException w:name="Medium Grid 3 Accent 6" w:semiHidden="0" w:uiPriority="69" w:unhideWhenUsed="0"/>
+    <w:lsdException w:name="Dark List Accent 6" w:semiHidden="0" w:uiPriority="70" w:unhideWhenUsed="0"/>
+    <w:lsdException w:name="Colorful Shading Accent 6" w:semiHidden="0" w:uiPriority="71" w:unhideWhenUsed="0"/>
+    <w:lsdException w:name="Colorful List Accent 6" w:semiHidden="0" w:uiPriority="72" w:unhideWhenUsed="0"/>
+    <w:lsdException w:name="Colorful Grid Accent 6" w:semiHidden="0" w:uiPriority="73" w:unhideWhenUsed="0"/>
+    <w:lsdException w:name="Subtle Emphasis" w:semiHidden="0" w:uiPriority="19" w:unhideWhenUsed="0"/>
+    <w:lsdException w:name="Intense Emphasis" w:semiHidden="0" w:uiPriority="21" w:unhideWhenUsed="0"/>
+    <w:lsdException w:name="Subtle Reference" w:semiHidden="0" w:uiPriority="31" w:unhideWhenUsed="0"/>
+    <w:lsdException w:name="Intense Reference" w:semiHidden="0" w:uiPriority="32" w:unhideWhenUsed="0"/>
+    <w:lsdException w:name="Book Title" w:semiHidden="0" w:uiPriority="33" w:unhideWhenUsed="0"/>
+    <w:lsdException w:name="Bibliography" w:uiPriority="37"/>
+    <w:lsdException w:name="TOC Heading" w:uiPriority="39" w:qFormat="1"/>
   </w:latentStyles>
   <w:style w:type="paragraph" w:default="1" w:styleId="Normal">
     <w:name w:val="Normal"/>
@@ -13032,7 +12840,614 @@
       <w:u w:val="single"/>
     </w:rPr>
   </w:style>
-  <w:style w:type="character" w:styleId="UnresolvedMention">
+  <w:style w:type="character" w:customStyle="1" w:styleId="UnresolvedMention">
+    <w:name w:val="Unresolved Mention"/>
+    <w:basedOn w:val="DefaultParagraphFont"/>
+    <w:uiPriority w:val="99"/>
+    <w:semiHidden/>
+    <w:unhideWhenUsed/>
+    <w:rsid w:val="00527BE8"/>
+    <w:rPr>
+      <w:color w:val="605E5C"/>
+      <w:shd w:val="clear" w:color="auto" w:fill="E1DFDD"/>
+    </w:rPr>
+  </w:style>
+</w:styles>
+</file>
+
+<file path=word/stylesWithEffects.xml><?xml version="1.0" encoding="utf-8"?>
+<w:styles xmlns:wpc="http://schemas.microsoft.com/office/word/2010/wordprocessingCanvas" xmlns:mc="http://schemas.openxmlformats.org/markup-compatibility/2006" xmlns:o="urn:schemas-microsoft-com:office:office" xmlns:r="http://schemas.openxmlformats.org/officeDocument/2006/relationships" xmlns:m="http://schemas.openxmlformats.org/officeDocument/2006/math" xmlns:v="urn:schemas-microsoft-com:vml" xmlns:wp14="http://schemas.microsoft.com/office/word/2010/wordprocessingDrawing" xmlns:wp="http://schemas.openxmlformats.org/drawingml/2006/wordprocessingDrawing" xmlns:w10="urn:schemas-microsoft-com:office:word" xmlns:w="http://schemas.openxmlformats.org/wordprocessingml/2006/main" xmlns:w14="http://schemas.microsoft.com/office/word/2010/wordml" xmlns:wpg="http://schemas.microsoft.com/office/word/2010/wordprocessingGroup" xmlns:wpi="http://schemas.microsoft.com/office/word/2010/wordprocessingInk" xmlns:wne="http://schemas.microsoft.com/office/word/2006/wordml" xmlns:wps="http://schemas.microsoft.com/office/word/2010/wordprocessingShape" mc:Ignorable="w14 wp14">
+  <w:docDefaults>
+    <w:rPrDefault>
+      <w:rPr>
+        <w:rFonts w:asciiTheme="minorHAnsi" w:eastAsiaTheme="minorHAnsi" w:hAnsiTheme="minorHAnsi" w:cstheme="minorBidi"/>
+        <w:sz w:val="22"/>
+        <w:szCs w:val="22"/>
+        <w:lang w:val="en-US" w:eastAsia="en-US" w:bidi="ar-SA"/>
+      </w:rPr>
+    </w:rPrDefault>
+    <w:pPrDefault>
+      <w:pPr>
+        <w:spacing w:after="200" w:line="276" w:lineRule="auto"/>
+      </w:pPr>
+    </w:pPrDefault>
+  </w:docDefaults>
+  <w:latentStyles w:defLockedState="0" w:defUIPriority="99" w:defSemiHidden="1" w:defUnhideWhenUsed="1" w:defQFormat="0" w:count="267">
+    <w:lsdException w:name="Normal" w:semiHidden="0" w:uiPriority="0" w:unhideWhenUsed="0" w:qFormat="1"/>
+    <w:lsdException w:name="heading 1" w:semiHidden="0" w:uiPriority="9" w:unhideWhenUsed="0" w:qFormat="1"/>
+    <w:lsdException w:name="heading 2" w:uiPriority="9" w:qFormat="1"/>
+    <w:lsdException w:name="heading 3" w:uiPriority="9" w:qFormat="1"/>
+    <w:lsdException w:name="heading 4" w:uiPriority="9" w:qFormat="1"/>
+    <w:lsdException w:name="heading 5" w:uiPriority="9" w:qFormat="1"/>
+    <w:lsdException w:name="heading 6" w:uiPriority="9" w:qFormat="1"/>
+    <w:lsdException w:name="heading 7" w:uiPriority="9" w:qFormat="1"/>
+    <w:lsdException w:name="heading 8" w:uiPriority="9" w:qFormat="1"/>
+    <w:lsdException w:name="heading 9" w:uiPriority="9" w:qFormat="1"/>
+    <w:lsdException w:name="toc 1" w:uiPriority="39"/>
+    <w:lsdException w:name="toc 2" w:uiPriority="39"/>
+    <w:lsdException w:name="toc 3" w:uiPriority="39"/>
+    <w:lsdException w:name="toc 4" w:uiPriority="39"/>
+    <w:lsdException w:name="toc 5" w:uiPriority="39"/>
+    <w:lsdException w:name="toc 6" w:uiPriority="39"/>
+    <w:lsdException w:name="toc 7" w:uiPriority="39"/>
+    <w:lsdException w:name="toc 8" w:uiPriority="39"/>
+    <w:lsdException w:name="toc 9" w:uiPriority="39"/>
+    <w:lsdException w:name="caption" w:uiPriority="35" w:qFormat="1"/>
+    <w:lsdException w:name="Title" w:semiHidden="0" w:uiPriority="10" w:unhideWhenUsed="0"/>
+    <w:lsdException w:name="Default Paragraph Font" w:uiPriority="1"/>
+    <w:lsdException w:name="Subtitle" w:semiHidden="0" w:uiPriority="11" w:unhideWhenUsed="0"/>
+    <w:lsdException w:name="Strong" w:semiHidden="0" w:uiPriority="22" w:unhideWhenUsed="0" w:qFormat="1"/>
+    <w:lsdException w:name="Emphasis" w:semiHidden="0" w:uiPriority="20" w:unhideWhenUsed="0"/>
+    <w:lsdException w:name="Table Grid" w:semiHidden="0" w:uiPriority="59" w:unhideWhenUsed="0"/>
+    <w:lsdException w:name="Placeholder Text" w:unhideWhenUsed="0"/>
+    <w:lsdException w:name="No Spacing" w:semiHidden="0" w:uiPriority="1" w:unhideWhenUsed="0"/>
+    <w:lsdException w:name="Light Shading" w:semiHidden="0" w:uiPriority="60" w:unhideWhenUsed="0"/>
+    <w:lsdException w:name="Light List" w:semiHidden="0" w:uiPriority="61" w:unhideWhenUsed="0"/>
+    <w:lsdException w:name="Light Grid" w:semiHidden="0" w:uiPriority="62" w:unhideWhenUsed="0"/>
+    <w:lsdException w:name="Medium Shading 1" w:semiHidden="0" w:uiPriority="63" w:unhideWhenUsed="0"/>
+    <w:lsdException w:name="Medium Shading 2" w:semiHidden="0" w:uiPriority="64" w:unhideWhenUsed="0"/>
+    <w:lsdException w:name="Medium List 1" w:semiHidden="0" w:uiPriority="65" w:unhideWhenUsed="0"/>
+    <w:lsdException w:name="Medium List 2" w:semiHidden="0" w:uiPriority="66" w:unhideWhenUsed="0"/>
+    <w:lsdException w:name="Medium Grid 1" w:semiHidden="0" w:uiPriority="67" w:unhideWhenUsed="0"/>
+    <w:lsdException w:name="Medium Grid 2" w:semiHidden="0" w:uiPriority="68" w:unhideWhenUsed="0"/>
+    <w:lsdException w:name="Medium Grid 3" w:semiHidden="0" w:uiPriority="69" w:unhideWhenUsed="0"/>
+    <w:lsdException w:name="Dark List" w:semiHidden="0" w:uiPriority="70" w:unhideWhenUsed="0"/>
+    <w:lsdException w:name="Colorful Shading" w:semiHidden="0" w:uiPriority="71" w:unhideWhenUsed="0"/>
+    <w:lsdException w:name="Colorful List" w:semiHidden="0" w:uiPriority="72" w:unhideWhenUsed="0"/>
+    <w:lsdException w:name="Colorful Grid" w:semiHidden="0" w:uiPriority="73" w:unhideWhenUsed="0"/>
+    <w:lsdException w:name="Light Shading Accent 1" w:semiHidden="0" w:uiPriority="60" w:unhideWhenUsed="0"/>
+    <w:lsdException w:name="Light List Accent 1" w:semiHidden="0" w:uiPriority="61" w:unhideWhenUsed="0"/>
+    <w:lsdException w:name="Light Grid Accent 1" w:semiHidden="0" w:uiPriority="62" w:unhideWhenUsed="0"/>
+    <w:lsdException w:name="Medium Shading 1 Accent 1" w:semiHidden="0" w:uiPriority="63" w:unhideWhenUsed="0"/>
+    <w:lsdException w:name="Medium Shading 2 Accent 1" w:semiHidden="0" w:uiPriority="64" w:unhideWhenUsed="0"/>
+    <w:lsdException w:name="Medium List 1 Accent 1" w:semiHidden="0" w:uiPriority="65" w:unhideWhenUsed="0"/>
+    <w:lsdException w:name="Revision" w:unhideWhenUsed="0"/>
+    <w:lsdException w:name="List Paragraph" w:semiHidden="0" w:uiPriority="34" w:unhideWhenUsed="0" w:qFormat="1"/>
+    <w:lsdException w:name="Quote" w:semiHidden="0" w:uiPriority="29" w:unhideWhenUsed="0"/>
+    <w:lsdException w:name="Intense Quote" w:semiHidden="0" w:uiPriority="30" w:unhideWhenUsed="0"/>
+    <w:lsdException w:name="Medium List 2 Accent 1" w:semiHidden="0" w:uiPriority="66" w:unhideWhenUsed="0"/>
+    <w:lsdException w:name="Medium Grid 1 Accent 1" w:semiHidden="0" w:uiPriority="67" w:unhideWhenUsed="0"/>
+    <w:lsdException w:name="Medium Grid 2 Accent 1" w:semiHidden="0" w:uiPriority="68" w:unhideWhenUsed="0"/>
+    <w:lsdException w:name="Medium Grid 3 Accent 1" w:semiHidden="0" w:uiPriority="69" w:unhideWhenUsed="0"/>
+    <w:lsdException w:name="Dark List Accent 1" w:semiHidden="0" w:uiPriority="70" w:unhideWhenUsed="0"/>
+    <w:lsdException w:name="Colorful Shading Accent 1" w:semiHidden="0" w:uiPriority="71" w:unhideWhenUsed="0"/>
+    <w:lsdException w:name="Colorful List Accent 1" w:semiHidden="0" w:uiPriority="72" w:unhideWhenUsed="0"/>
+    <w:lsdException w:name="Colorful Grid Accent 1" w:semiHidden="0" w:uiPriority="73" w:unhideWhenUsed="0"/>
+    <w:lsdException w:name="Light Shading Accent 2" w:semiHidden="0" w:uiPriority="60" w:unhideWhenUsed="0"/>
+    <w:lsdException w:name="Light List Accent 2" w:semiHidden="0" w:uiPriority="61" w:unhideWhenUsed="0"/>
+    <w:lsdException w:name="Light Grid Accent 2" w:semiHidden="0" w:uiPriority="62" w:unhideWhenUsed="0"/>
+    <w:lsdException w:name="Medium Shading 1 Accent 2" w:semiHidden="0" w:uiPriority="63" w:unhideWhenUsed="0"/>
+    <w:lsdException w:name="Medium Shading 2 Accent 2" w:semiHidden="0" w:uiPriority="64" w:unhideWhenUsed="0"/>
+    <w:lsdException w:name="Medium List 1 Accent 2" w:semiHidden="0" w:uiPriority="65" w:unhideWhenUsed="0"/>
+    <w:lsdException w:name="Medium List 2 Accent 2" w:semiHidden="0" w:uiPriority="66" w:unhideWhenUsed="0"/>
+    <w:lsdException w:name="Medium Grid 1 Accent 2" w:semiHidden="0" w:uiPriority="67" w:unhideWhenUsed="0"/>
+    <w:lsdException w:name="Medium Grid 2 Accent 2" w:semiHidden="0" w:uiPriority="68" w:unhideWhenUsed="0"/>
+    <w:lsdException w:name="Medium Grid 3 Accent 2" w:semiHidden="0" w:uiPriority="69" w:unhideWhenUsed="0"/>
+    <w:lsdException w:name="Dark List Accent 2" w:semiHidden="0" w:uiPriority="70" w:unhideWhenUsed="0"/>
+    <w:lsdException w:name="Colorful Shading Accent 2" w:semiHidden="0" w:uiPriority="71" w:unhideWhenUsed="0"/>
+    <w:lsdException w:name="Colorful List Accent 2" w:semiHidden="0" w:uiPriority="72" w:unhideWhenUsed="0"/>
+    <w:lsdException w:name="Colorful Grid Accent 2" w:semiHidden="0" w:uiPriority="73" w:unhideWhenUsed="0"/>
+    <w:lsdException w:name="Light Shading Accent 3" w:semiHidden="0" w:uiPriority="60" w:unhideWhenUsed="0"/>
+    <w:lsdException w:name="Light List Accent 3" w:semiHidden="0" w:uiPriority="61" w:unhideWhenUsed="0"/>
+    <w:lsdException w:name="Light Grid Accent 3" w:semiHidden="0" w:uiPriority="62" w:unhideWhenUsed="0"/>
+    <w:lsdException w:name="Medium Shading 1 Accent 3" w:semiHidden="0" w:uiPriority="63" w:unhideWhenUsed="0"/>
+    <w:lsdException w:name="Medium Shading 2 Accent 3" w:semiHidden="0" w:uiPriority="64" w:unhideWhenUsed="0"/>
+    <w:lsdException w:name="Medium List 1 Accent 3" w:semiHidden="0" w:uiPriority="65" w:unhideWhenUsed="0"/>
+    <w:lsdException w:name="Medium List 2 Accent 3" w:semiHidden="0" w:uiPriority="66" w:unhideWhenUsed="0"/>
+    <w:lsdException w:name="Medium Grid 1 Accent 3" w:semiHidden="0" w:uiPriority="67" w:unhideWhenUsed="0"/>
+    <w:lsdException w:name="Medium Grid 2 Accent 3" w:semiHidden="0" w:uiPriority="68" w:unhideWhenUsed="0"/>
+    <w:lsdException w:name="Medium Grid 3 Accent 3" w:semiHidden="0" w:uiPriority="69" w:unhideWhenUsed="0"/>
+    <w:lsdException w:name="Dark List Accent 3" w:semiHidden="0" w:uiPriority="70" w:unhideWhenUsed="0"/>
+    <w:lsdException w:name="Colorful Shading Accent 3" w:semiHidden="0" w:uiPriority="71" w:unhideWhenUsed="0"/>
+    <w:lsdException w:name="Colorful List Accent 3" w:semiHidden="0" w:uiPriority="72" w:unhideWhenUsed="0"/>
+    <w:lsdException w:name="Colorful Grid Accent 3" w:semiHidden="0" w:uiPriority="73" w:unhideWhenUsed="0"/>
+    <w:lsdException w:name="Light Shading Accent 4" w:semiHidden="0" w:uiPriority="60" w:unhideWhenUsed="0"/>
+    <w:lsdException w:name="Light List Accent 4" w:semiHidden="0" w:uiPriority="61" w:unhideWhenUsed="0"/>
+    <w:lsdException w:name="Light Grid Accent 4" w:semiHidden="0" w:uiPriority="62" w:unhideWhenUsed="0"/>
+    <w:lsdException w:name="Medium Shading 1 Accent 4" w:semiHidden="0" w:uiPriority="63" w:unhideWhenUsed="0"/>
+    <w:lsdException w:name="Medium Shading 2 Accent 4" w:semiHidden="0" w:uiPriority="64" w:unhideWhenUsed="0"/>
+    <w:lsdException w:name="Medium List 1 Accent 4" w:semiHidden="0" w:uiPriority="65" w:unhideWhenUsed="0"/>
+    <w:lsdException w:name="Medium List 2 Accent 4" w:semiHidden="0" w:uiPriority="66" w:unhideWhenUsed="0"/>
+    <w:lsdException w:name="Medium Grid 1 Accent 4" w:semiHidden="0" w:uiPriority="67" w:unhideWhenUsed="0"/>
+    <w:lsdException w:name="Medium Grid 2 Accent 4" w:semiHidden="0" w:uiPriority="68" w:unhideWhenUsed="0"/>
+    <w:lsdException w:name="Medium Grid 3 Accent 4" w:semiHidden="0" w:uiPriority="69" w:unhideWhenUsed="0"/>
+    <w:lsdException w:name="Dark List Accent 4" w:semiHidden="0" w:uiPriority="70" w:unhideWhenUsed="0"/>
+    <w:lsdException w:name="Colorful Shading Accent 4" w:semiHidden="0" w:uiPriority="71" w:unhideWhenUsed="0"/>
+    <w:lsdException w:name="Colorful List Accent 4" w:semiHidden="0" w:uiPriority="72" w:unhideWhenUsed="0"/>
+    <w:lsdException w:name="Colorful Grid Accent 4" w:semiHidden="0" w:uiPriority="73" w:unhideWhenUsed="0"/>
+    <w:lsdException w:name="Light Shading Accent 5" w:semiHidden="0" w:uiPriority="60" w:unhideWhenUsed="0"/>
+    <w:lsdException w:name="Light List Accent 5" w:semiHidden="0" w:uiPriority="61" w:unhideWhenUsed="0"/>
+    <w:lsdException w:name="Light Grid Accent 5" w:semiHidden="0" w:uiPriority="62" w:unhideWhenUsed="0"/>
+    <w:lsdException w:name="Medium Shading 1 Accent 5" w:semiHidden="0" w:uiPriority="63" w:unhideWhenUsed="0"/>
+    <w:lsdException w:name="Medium Shading 2 Accent 5" w:semiHidden="0" w:uiPriority="64" w:unhideWhenUsed="0"/>
+    <w:lsdException w:name="Medium List 1 Accent 5" w:semiHidden="0" w:uiPriority="65" w:unhideWhenUsed="0"/>
+    <w:lsdException w:name="Medium List 2 Accent 5" w:semiHidden="0" w:uiPriority="66" w:unhideWhenUsed="0"/>
+    <w:lsdException w:name="Medium Grid 1 Accent 5" w:semiHidden="0" w:uiPriority="67" w:unhideWhenUsed="0"/>
+    <w:lsdException w:name="Medium Grid 2 Accent 5" w:semiHidden="0" w:uiPriority="68" w:unhideWhenUsed="0"/>
+    <w:lsdException w:name="Medium Grid 3 Accent 5" w:semiHidden="0" w:uiPriority="69" w:unhideWhenUsed="0"/>
+    <w:lsdException w:name="Dark List Accent 5" w:semiHidden="0" w:uiPriority="70" w:unhideWhenUsed="0"/>
+    <w:lsdException w:name="Colorful Shading Accent 5" w:semiHidden="0" w:uiPriority="71" w:unhideWhenUsed="0"/>
+    <w:lsdException w:name="Colorful List Accent 5" w:semiHidden="0" w:uiPriority="72" w:unhideWhenUsed="0"/>
+    <w:lsdException w:name="Colorful Grid Accent 5" w:semiHidden="0" w:uiPriority="73" w:unhideWhenUsed="0"/>
+    <w:lsdException w:name="Light Shading Accent 6" w:semiHidden="0" w:uiPriority="60" w:unhideWhenUsed="0"/>
+    <w:lsdException w:name="Light List Accent 6" w:semiHidden="0" w:uiPriority="61" w:unhideWhenUsed="0"/>
+    <w:lsdException w:name="Light Grid Accent 6" w:semiHidden="0" w:uiPriority="62" w:unhideWhenUsed="0"/>
+    <w:lsdException w:name="Medium Shading 1 Accent 6" w:semiHidden="0" w:uiPriority="63" w:unhideWhenUsed="0"/>
+    <w:lsdException w:name="Medium Shading 2 Accent 6" w:semiHidden="0" w:uiPriority="64" w:unhideWhenUsed="0"/>
+    <w:lsdException w:name="Medium List 1 Accent 6" w:semiHidden="0" w:uiPriority="65" w:unhideWhenUsed="0"/>
+    <w:lsdException w:name="Medium List 2 Accent 6" w:semiHidden="0" w:uiPriority="66" w:unhideWhenUsed="0"/>
+    <w:lsdException w:name="Medium Grid 1 Accent 6" w:semiHidden="0" w:uiPriority="67" w:unhideWhenUsed="0"/>
+    <w:lsdException w:name="Medium Grid 2 Accent 6" w:semiHidden="0" w:uiPriority="68" w:unhideWhenUsed="0"/>
+    <w:lsdException w:name="Medium Grid 3 Accent 6" w:semiHidden="0" w:uiPriority="69" w:unhideWhenUsed="0"/>
+    <w:lsdException w:name="Dark List Accent 6" w:semiHidden="0" w:uiPriority="70" w:unhideWhenUsed="0"/>
+    <w:lsdException w:name="Colorful Shading Accent 6" w:semiHidden="0" w:uiPriority="71" w:unhideWhenUsed="0"/>
+    <w:lsdException w:name="Colorful List Accent 6" w:semiHidden="0" w:uiPriority="72" w:unhideWhenUsed="0"/>
+    <w:lsdException w:name="Colorful Grid Accent 6" w:semiHidden="0" w:uiPriority="73" w:unhideWhenUsed="0"/>
+    <w:lsdException w:name="Subtle Emphasis" w:semiHidden="0" w:uiPriority="19" w:unhideWhenUsed="0"/>
+    <w:lsdException w:name="Intense Emphasis" w:semiHidden="0" w:uiPriority="21" w:unhideWhenUsed="0"/>
+    <w:lsdException w:name="Subtle Reference" w:semiHidden="0" w:uiPriority="31" w:unhideWhenUsed="0"/>
+    <w:lsdException w:name="Intense Reference" w:semiHidden="0" w:uiPriority="32" w:unhideWhenUsed="0"/>
+    <w:lsdException w:name="Book Title" w:semiHidden="0" w:uiPriority="33" w:unhideWhenUsed="0"/>
+    <w:lsdException w:name="Bibliography" w:uiPriority="37"/>
+    <w:lsdException w:name="TOC Heading" w:uiPriority="39" w:qFormat="1"/>
+  </w:latentStyles>
+  <w:style w:type="paragraph" w:default="1" w:styleId="Normal">
+    <w:name w:val="Normal"/>
+    <w:qFormat/>
+    <w:rsid w:val="008063E1"/>
+    <w:pPr>
+      <w:spacing w:before="80" w:after="120"/>
+    </w:pPr>
+  </w:style>
+  <w:style w:type="paragraph" w:styleId="Heading1">
+    <w:name w:val="heading 1"/>
+    <w:basedOn w:val="Normal"/>
+    <w:next w:val="Normal"/>
+    <w:link w:val="Heading1Char"/>
+    <w:uiPriority w:val="9"/>
+    <w:qFormat/>
+    <w:rsid w:val="009254B7"/>
+    <w:pPr>
+      <w:keepNext/>
+      <w:keepLines/>
+      <w:spacing w:before="200" w:after="40"/>
+      <w:outlineLvl w:val="0"/>
+    </w:pPr>
+    <w:rPr>
+      <w:rFonts w:eastAsiaTheme="majorEastAsia" w:cstheme="majorBidi"/>
+      <w:b/>
+      <w:color w:val="642D08"/>
+      <w:sz w:val="40"/>
+      <w:szCs w:val="32"/>
+    </w:rPr>
+  </w:style>
+  <w:style w:type="paragraph" w:styleId="Heading2">
+    <w:name w:val="heading 2"/>
+    <w:basedOn w:val="Normal"/>
+    <w:next w:val="Normal"/>
+    <w:link w:val="Heading2Char"/>
+    <w:uiPriority w:val="9"/>
+    <w:qFormat/>
+    <w:rsid w:val="006E55B4"/>
+    <w:pPr>
+      <w:keepNext/>
+      <w:keepLines/>
+      <w:numPr>
+        <w:numId w:val="11"/>
+      </w:numPr>
+      <w:spacing w:before="200" w:after="40"/>
+      <w:outlineLvl w:val="1"/>
+    </w:pPr>
+    <w:rPr>
+      <w:rFonts w:eastAsiaTheme="majorEastAsia" w:cstheme="majorBidi"/>
+      <w:b/>
+      <w:bCs/>
+      <w:color w:val="7C380A"/>
+      <w:sz w:val="36"/>
+      <w:szCs w:val="36"/>
+    </w:rPr>
+  </w:style>
+  <w:style w:type="paragraph" w:styleId="Heading3">
+    <w:name w:val="heading 3"/>
+    <w:basedOn w:val="Normal"/>
+    <w:next w:val="Normal"/>
+    <w:link w:val="Heading3Char"/>
+    <w:uiPriority w:val="9"/>
+    <w:unhideWhenUsed/>
+    <w:qFormat/>
+    <w:rsid w:val="008C5930"/>
+    <w:pPr>
+      <w:keepNext/>
+      <w:keepLines/>
+      <w:spacing w:before="120" w:after="40"/>
+      <w:outlineLvl w:val="2"/>
+    </w:pPr>
+    <w:rPr>
+      <w:rFonts w:eastAsiaTheme="majorEastAsia" w:cstheme="majorBidi"/>
+      <w:b/>
+      <w:color w:val="8F400B"/>
+      <w:sz w:val="32"/>
+      <w:szCs w:val="32"/>
+    </w:rPr>
+  </w:style>
+  <w:style w:type="paragraph" w:styleId="Heading4">
+    <w:name w:val="heading 4"/>
+    <w:basedOn w:val="Normal"/>
+    <w:next w:val="Normal"/>
+    <w:link w:val="Heading4Char"/>
+    <w:uiPriority w:val="9"/>
+    <w:unhideWhenUsed/>
+    <w:qFormat/>
+    <w:rsid w:val="008C5930"/>
+    <w:pPr>
+      <w:keepNext/>
+      <w:keepLines/>
+      <w:spacing w:before="120" w:after="40"/>
+      <w:outlineLvl w:val="3"/>
+    </w:pPr>
+    <w:rPr>
+      <w:rFonts w:eastAsiaTheme="majorEastAsia" w:cstheme="majorBidi"/>
+      <w:b/>
+      <w:iCs/>
+      <w:color w:val="A34A0D"/>
+      <w:sz w:val="28"/>
+    </w:rPr>
+  </w:style>
+  <w:style w:type="paragraph" w:styleId="Heading5">
+    <w:name w:val="heading 5"/>
+    <w:basedOn w:val="Normal"/>
+    <w:next w:val="Normal"/>
+    <w:link w:val="Heading5Char"/>
+    <w:uiPriority w:val="9"/>
+    <w:semiHidden/>
+    <w:unhideWhenUsed/>
+    <w:qFormat/>
+    <w:rsid w:val="008C5930"/>
+    <w:pPr>
+      <w:keepNext/>
+      <w:keepLines/>
+      <w:spacing w:after="0"/>
+      <w:outlineLvl w:val="4"/>
+    </w:pPr>
+    <w:rPr>
+      <w:rFonts w:eastAsiaTheme="majorEastAsia" w:cstheme="majorBidi"/>
+      <w:b/>
+      <w:color w:val="B2500E"/>
+    </w:rPr>
+  </w:style>
+  <w:style w:type="character" w:default="1" w:styleId="DefaultParagraphFont">
+    <w:name w:val="Default Paragraph Font"/>
+    <w:uiPriority w:val="1"/>
+    <w:semiHidden/>
+    <w:unhideWhenUsed/>
+  </w:style>
+  <w:style w:type="table" w:default="1" w:styleId="TableNormal">
+    <w:name w:val="Normal Table"/>
+    <w:uiPriority w:val="99"/>
+    <w:semiHidden/>
+    <w:unhideWhenUsed/>
+    <w:tblPr>
+      <w:tblInd w:w="0" w:type="dxa"/>
+      <w:tblCellMar>
+        <w:top w:w="0" w:type="dxa"/>
+        <w:left w:w="108" w:type="dxa"/>
+        <w:bottom w:w="0" w:type="dxa"/>
+        <w:right w:w="108" w:type="dxa"/>
+      </w:tblCellMar>
+    </w:tblPr>
+  </w:style>
+  <w:style w:type="numbering" w:default="1" w:styleId="NoList">
+    <w:name w:val="No List"/>
+    <w:uiPriority w:val="99"/>
+    <w:semiHidden/>
+    <w:unhideWhenUsed/>
+  </w:style>
+  <w:style w:type="paragraph" w:styleId="Header">
+    <w:name w:val="header"/>
+    <w:basedOn w:val="Normal"/>
+    <w:link w:val="HeaderChar"/>
+    <w:uiPriority w:val="99"/>
+    <w:unhideWhenUsed/>
+    <w:rsid w:val="008068A2"/>
+    <w:pPr>
+      <w:tabs>
+        <w:tab w:val="center" w:pos="4680"/>
+        <w:tab w:val="right" w:pos="9360"/>
+      </w:tabs>
+      <w:spacing w:after="0" w:line="240" w:lineRule="auto"/>
+    </w:pPr>
+  </w:style>
+  <w:style w:type="character" w:customStyle="1" w:styleId="HeaderChar">
+    <w:name w:val="Header Char"/>
+    <w:basedOn w:val="DefaultParagraphFont"/>
+    <w:link w:val="Header"/>
+    <w:uiPriority w:val="99"/>
+    <w:rsid w:val="008068A2"/>
+  </w:style>
+  <w:style w:type="paragraph" w:styleId="Footer">
+    <w:name w:val="footer"/>
+    <w:basedOn w:val="Normal"/>
+    <w:link w:val="FooterChar"/>
+    <w:uiPriority w:val="99"/>
+    <w:unhideWhenUsed/>
+    <w:rsid w:val="008068A2"/>
+    <w:pPr>
+      <w:tabs>
+        <w:tab w:val="center" w:pos="4680"/>
+        <w:tab w:val="right" w:pos="9360"/>
+      </w:tabs>
+      <w:spacing w:after="0" w:line="240" w:lineRule="auto"/>
+    </w:pPr>
+  </w:style>
+  <w:style w:type="character" w:customStyle="1" w:styleId="FooterChar">
+    <w:name w:val="Footer Char"/>
+    <w:basedOn w:val="DefaultParagraphFont"/>
+    <w:link w:val="Footer"/>
+    <w:uiPriority w:val="99"/>
+    <w:rsid w:val="008068A2"/>
+  </w:style>
+  <w:style w:type="paragraph" w:styleId="BalloonText">
+    <w:name w:val="Balloon Text"/>
+    <w:basedOn w:val="Normal"/>
+    <w:link w:val="BalloonTextChar"/>
+    <w:uiPriority w:val="99"/>
+    <w:semiHidden/>
+    <w:unhideWhenUsed/>
+    <w:rsid w:val="00564D7B"/>
+    <w:pPr>
+      <w:spacing w:after="0" w:line="240" w:lineRule="auto"/>
+    </w:pPr>
+    <w:rPr>
+      <w:rFonts w:ascii="Tahoma" w:hAnsi="Tahoma" w:cs="Tahoma"/>
+      <w:sz w:val="16"/>
+      <w:szCs w:val="16"/>
+    </w:rPr>
+  </w:style>
+  <w:style w:type="character" w:customStyle="1" w:styleId="BalloonTextChar">
+    <w:name w:val="Balloon Text Char"/>
+    <w:basedOn w:val="DefaultParagraphFont"/>
+    <w:link w:val="BalloonText"/>
+    <w:uiPriority w:val="99"/>
+    <w:semiHidden/>
+    <w:rsid w:val="00564D7B"/>
+    <w:rPr>
+      <w:rFonts w:ascii="Tahoma" w:hAnsi="Tahoma" w:cs="Tahoma"/>
+      <w:sz w:val="16"/>
+      <w:szCs w:val="16"/>
+    </w:rPr>
+  </w:style>
+  <w:style w:type="character" w:styleId="Hyperlink">
+    <w:name w:val="Hyperlink"/>
+    <w:basedOn w:val="DefaultParagraphFont"/>
+    <w:uiPriority w:val="99"/>
+    <w:unhideWhenUsed/>
+    <w:rsid w:val="0079324A"/>
+    <w:rPr>
+      <w:color w:val="0000FF" w:themeColor="hyperlink"/>
+      <w:u w:val="single"/>
+    </w:rPr>
+  </w:style>
+  <w:style w:type="character" w:customStyle="1" w:styleId="Heading1Char">
+    <w:name w:val="Heading 1 Char"/>
+    <w:basedOn w:val="DefaultParagraphFont"/>
+    <w:link w:val="Heading1"/>
+    <w:uiPriority w:val="9"/>
+    <w:rsid w:val="009254B7"/>
+    <w:rPr>
+      <w:rFonts w:eastAsiaTheme="majorEastAsia" w:cstheme="majorBidi"/>
+      <w:b/>
+      <w:color w:val="642D08"/>
+      <w:sz w:val="40"/>
+      <w:szCs w:val="32"/>
+    </w:rPr>
+  </w:style>
+  <w:style w:type="character" w:customStyle="1" w:styleId="Heading2Char">
+    <w:name w:val="Heading 2 Char"/>
+    <w:basedOn w:val="DefaultParagraphFont"/>
+    <w:link w:val="Heading2"/>
+    <w:uiPriority w:val="9"/>
+    <w:rsid w:val="006E55B4"/>
+    <w:rPr>
+      <w:rFonts w:eastAsiaTheme="majorEastAsia" w:cstheme="majorBidi"/>
+      <w:b/>
+      <w:bCs/>
+      <w:color w:val="7C380A"/>
+      <w:sz w:val="36"/>
+      <w:szCs w:val="36"/>
+    </w:rPr>
+  </w:style>
+  <w:style w:type="paragraph" w:styleId="NormalWeb">
+    <w:name w:val="Normal (Web)"/>
+    <w:basedOn w:val="Normal"/>
+    <w:uiPriority w:val="99"/>
+    <w:semiHidden/>
+    <w:unhideWhenUsed/>
+    <w:rsid w:val="00524789"/>
+    <w:pPr>
+      <w:spacing w:before="100" w:beforeAutospacing="1" w:after="100" w:afterAutospacing="1" w:line="240" w:lineRule="auto"/>
+    </w:pPr>
+    <w:rPr>
+      <w:rFonts w:ascii="Times New Roman" w:eastAsia="Times New Roman" w:hAnsi="Times New Roman" w:cs="Times New Roman"/>
+      <w:sz w:val="24"/>
+      <w:szCs w:val="24"/>
+    </w:rPr>
+  </w:style>
+  <w:style w:type="character" w:styleId="Strong">
+    <w:name w:val="Strong"/>
+    <w:basedOn w:val="DefaultParagraphFont"/>
+    <w:uiPriority w:val="22"/>
+    <w:qFormat/>
+    <w:rsid w:val="00524789"/>
+    <w:rPr>
+      <w:b/>
+      <w:bCs/>
+    </w:rPr>
+  </w:style>
+  <w:style w:type="character" w:customStyle="1" w:styleId="Heading3Char">
+    <w:name w:val="Heading 3 Char"/>
+    <w:basedOn w:val="DefaultParagraphFont"/>
+    <w:link w:val="Heading3"/>
+    <w:uiPriority w:val="9"/>
+    <w:rsid w:val="008C5930"/>
+    <w:rPr>
+      <w:rFonts w:eastAsiaTheme="majorEastAsia" w:cstheme="majorBidi"/>
+      <w:b/>
+      <w:color w:val="8F400B"/>
+      <w:sz w:val="32"/>
+      <w:szCs w:val="32"/>
+    </w:rPr>
+  </w:style>
+  <w:style w:type="character" w:customStyle="1" w:styleId="Heading4Char">
+    <w:name w:val="Heading 4 Char"/>
+    <w:basedOn w:val="DefaultParagraphFont"/>
+    <w:link w:val="Heading4"/>
+    <w:uiPriority w:val="9"/>
+    <w:rsid w:val="008C5930"/>
+    <w:rPr>
+      <w:rFonts w:eastAsiaTheme="majorEastAsia" w:cstheme="majorBidi"/>
+      <w:b/>
+      <w:iCs/>
+      <w:color w:val="A34A0D"/>
+      <w:sz w:val="28"/>
+    </w:rPr>
+  </w:style>
+  <w:style w:type="paragraph" w:styleId="ListParagraph">
+    <w:name w:val="List Paragraph"/>
+    <w:basedOn w:val="Normal"/>
+    <w:link w:val="ListParagraphChar"/>
+    <w:uiPriority w:val="34"/>
+    <w:qFormat/>
+    <w:rsid w:val="008617B5"/>
+    <w:pPr>
+      <w:ind w:left="720"/>
+      <w:contextualSpacing/>
+    </w:pPr>
+  </w:style>
+  <w:style w:type="character" w:styleId="FollowedHyperlink">
+    <w:name w:val="FollowedHyperlink"/>
+    <w:basedOn w:val="DefaultParagraphFont"/>
+    <w:uiPriority w:val="99"/>
+    <w:semiHidden/>
+    <w:unhideWhenUsed/>
+    <w:rsid w:val="00C0490B"/>
+    <w:rPr>
+      <w:color w:val="800080" w:themeColor="followedHyperlink"/>
+      <w:u w:val="single"/>
+    </w:rPr>
+  </w:style>
+  <w:style w:type="character" w:customStyle="1" w:styleId="Heading5Char">
+    <w:name w:val="Heading 5 Char"/>
+    <w:basedOn w:val="DefaultParagraphFont"/>
+    <w:link w:val="Heading5"/>
+    <w:uiPriority w:val="9"/>
+    <w:semiHidden/>
+    <w:rsid w:val="008C5930"/>
+    <w:rPr>
+      <w:rFonts w:eastAsiaTheme="majorEastAsia" w:cstheme="majorBidi"/>
+      <w:b/>
+      <w:color w:val="B2500E"/>
+    </w:rPr>
+  </w:style>
+  <w:style w:type="paragraph" w:customStyle="1" w:styleId="Code">
+    <w:name w:val="Code"/>
+    <w:basedOn w:val="Normal"/>
+    <w:link w:val="CodeChar"/>
+    <w:qFormat/>
+    <w:rsid w:val="008063E1"/>
+    <w:rPr>
+      <w:rFonts w:ascii="Consolas" w:hAnsi="Consolas"/>
+      <w:b/>
+      <w:noProof/>
+    </w:rPr>
+  </w:style>
+  <w:style w:type="character" w:customStyle="1" w:styleId="CodeChar">
+    <w:name w:val="Code Char"/>
+    <w:basedOn w:val="DefaultParagraphFont"/>
+    <w:link w:val="Code"/>
+    <w:rsid w:val="008063E1"/>
+    <w:rPr>
+      <w:rFonts w:ascii="Consolas" w:hAnsi="Consolas"/>
+      <w:b/>
+      <w:noProof/>
+    </w:rPr>
+  </w:style>
+  <w:style w:type="table" w:styleId="TableGrid">
+    <w:name w:val="Table Grid"/>
+    <w:basedOn w:val="TableNormal"/>
+    <w:uiPriority w:val="59"/>
+    <w:rsid w:val="00763912"/>
+    <w:pPr>
+      <w:spacing w:after="0" w:line="240" w:lineRule="auto"/>
+    </w:pPr>
+    <w:tblPr>
+      <w:tblBorders>
+        <w:top w:val="single" w:sz="4" w:space="0" w:color="auto"/>
+        <w:left w:val="single" w:sz="4" w:space="0" w:color="auto"/>
+        <w:bottom w:val="single" w:sz="4" w:space="0" w:color="auto"/>
+        <w:right w:val="single" w:sz="4" w:space="0" w:color="auto"/>
+        <w:insideH w:val="single" w:sz="4" w:space="0" w:color="auto"/>
+        <w:insideV w:val="single" w:sz="4" w:space="0" w:color="auto"/>
+      </w:tblBorders>
+    </w:tblPr>
+  </w:style>
+  <w:style w:type="character" w:customStyle="1" w:styleId="tgc">
+    <w:name w:val="_tgc"/>
+    <w:basedOn w:val="DefaultParagraphFont"/>
+    <w:rsid w:val="00D8395C"/>
+  </w:style>
+  <w:style w:type="paragraph" w:customStyle="1" w:styleId="Index">
+    <w:name w:val="Index"/>
+    <w:basedOn w:val="Normal"/>
+    <w:qFormat/>
+    <w:rsid w:val="005054C7"/>
+    <w:pPr>
+      <w:suppressLineNumbers/>
+      <w:spacing w:before="0" w:after="200"/>
+    </w:pPr>
+    <w:rPr>
+      <w:rFonts w:cs="FreeSans"/>
+    </w:rPr>
+  </w:style>
+  <w:style w:type="character" w:customStyle="1" w:styleId="ListParagraphChar">
+    <w:name w:val="List Paragraph Char"/>
+    <w:basedOn w:val="DefaultParagraphFont"/>
+    <w:link w:val="ListParagraph"/>
+    <w:uiPriority w:val="34"/>
+    <w:qFormat/>
+    <w:rsid w:val="005054C7"/>
+  </w:style>
+  <w:style w:type="character" w:customStyle="1" w:styleId="InternetLink">
+    <w:name w:val="Internet Link"/>
+    <w:basedOn w:val="DefaultParagraphFont"/>
+    <w:uiPriority w:val="99"/>
+    <w:unhideWhenUsed/>
+    <w:rsid w:val="005054C7"/>
+    <w:rPr>
+      <w:color w:val="0000FF" w:themeColor="hyperlink"/>
+      <w:u w:val="single"/>
+    </w:rPr>
+  </w:style>
+  <w:style w:type="character" w:customStyle="1" w:styleId="UnresolvedMention">
     <w:name w:val="Unresolved Mention"/>
     <w:basedOn w:val="DefaultParagraphFont"/>
     <w:uiPriority w:val="99"/>
@@ -13337,7 +13752,7 @@
 </file>
 
 <file path=customXml/itemProps1.xml><?xml version="1.0" encoding="utf-8"?>
-<ds:datastoreItem xmlns:ds="http://schemas.openxmlformats.org/officeDocument/2006/customXml" ds:itemID="{18323E19-8D94-4959-A6A3-43041BE8367D}">
+<ds:datastoreItem xmlns:ds="http://schemas.openxmlformats.org/officeDocument/2006/customXml" ds:itemID="{F49E379D-C034-4D32-A03C-49138041F384}">
   <ds:schemaRefs>
     <ds:schemaRef ds:uri="http://schemas.openxmlformats.org/officeDocument/2006/bibliography"/>
   </ds:schemaRefs>

</xml_diff>